<commit_message>
[Papers] Added chpaters 7-10 to project book
</commit_message>
<xml_diff>
--- a/papers/skyline-crs-project-book.docx
+++ b/papers/skyline-crs-project-book.docx
@@ -613,7 +613,7 @@
           <w:r>
             <w:fldChar w:fldCharType="separate"/>
           </w:r>
-          <w:hyperlink w:anchor="_Toc103296298" w:history="1">
+          <w:hyperlink w:anchor="_Toc103341339" w:history="1">
             <w:r>
               <w:rPr>
                 <w:rStyle w:val="Hyperlink"/>
@@ -666,7 +666,7 @@
                 <w:noProof/>
                 <w:webHidden/>
               </w:rPr>
-              <w:instrText>Toc103296298 \h</w:instrText>
+              <w:instrText>Toc103341339 \h</w:instrText>
             </w:r>
             <w:r>
               <w:rPr>
@@ -723,7 +723,7 @@
               <w:rtl/>
             </w:rPr>
           </w:pPr>
-          <w:hyperlink w:anchor="_Toc103296299" w:history="1">
+          <w:hyperlink w:anchor="_Toc103341340" w:history="1">
             <w:r>
               <w:rPr>
                 <w:rStyle w:val="Hyperlink"/>
@@ -776,7 +776,7 @@
                 <w:noProof/>
                 <w:webHidden/>
               </w:rPr>
-              <w:instrText>Toc103296299 \h</w:instrText>
+              <w:instrText>Toc103341340 \h</w:instrText>
             </w:r>
             <w:r>
               <w:rPr>
@@ -833,7 +833,7 @@
               <w:rtl/>
             </w:rPr>
           </w:pPr>
-          <w:hyperlink w:anchor="_Toc103296300" w:history="1">
+          <w:hyperlink w:anchor="_Toc103341341" w:history="1">
             <w:r>
               <w:rPr>
                 <w:rStyle w:val="Hyperlink"/>
@@ -886,7 +886,7 @@
                 <w:noProof/>
                 <w:webHidden/>
               </w:rPr>
-              <w:instrText>Toc103296300 \h</w:instrText>
+              <w:instrText>Toc103341341 \h</w:instrText>
             </w:r>
             <w:r>
               <w:rPr>
@@ -943,7 +943,7 @@
               <w:rtl/>
             </w:rPr>
           </w:pPr>
-          <w:hyperlink w:anchor="_Toc103296301" w:history="1">
+          <w:hyperlink w:anchor="_Toc103341342" w:history="1">
             <w:r>
               <w:rPr>
                 <w:rStyle w:val="Hyperlink"/>
@@ -996,7 +996,7 @@
                 <w:noProof/>
                 <w:webHidden/>
               </w:rPr>
-              <w:instrText>Toc103296301 \h</w:instrText>
+              <w:instrText>Toc103341342 \h</w:instrText>
             </w:r>
             <w:r>
               <w:rPr>
@@ -1053,7 +1053,7 @@
               <w:rtl/>
             </w:rPr>
           </w:pPr>
-          <w:hyperlink w:anchor="_Toc103296302" w:history="1">
+          <w:hyperlink w:anchor="_Toc103341343" w:history="1">
             <w:r>
               <w:rPr>
                 <w:rStyle w:val="Hyperlink"/>
@@ -1106,7 +1106,7 @@
                 <w:noProof/>
                 <w:webHidden/>
               </w:rPr>
-              <w:instrText>Toc103296302 \h</w:instrText>
+              <w:instrText>Toc103341343 \h</w:instrText>
             </w:r>
             <w:r>
               <w:rPr>
@@ -1163,7 +1163,7 @@
               <w:rtl/>
             </w:rPr>
           </w:pPr>
-          <w:hyperlink w:anchor="_Toc103296303" w:history="1">
+          <w:hyperlink w:anchor="_Toc103341344" w:history="1">
             <w:r>
               <w:rPr>
                 <w:rStyle w:val="Hyperlink"/>
@@ -1216,7 +1216,7 @@
                 <w:noProof/>
                 <w:webHidden/>
               </w:rPr>
-              <w:instrText>Toc103296303 \h</w:instrText>
+              <w:instrText>Toc103341344 \h</w:instrText>
             </w:r>
             <w:r>
               <w:rPr>
@@ -1273,7 +1273,7 @@
               <w:rtl/>
             </w:rPr>
           </w:pPr>
-          <w:hyperlink w:anchor="_Toc103296304" w:history="1">
+          <w:hyperlink w:anchor="_Toc103341345" w:history="1">
             <w:r>
               <w:rPr>
                 <w:rStyle w:val="Hyperlink"/>
@@ -1326,7 +1326,7 @@
                 <w:noProof/>
                 <w:webHidden/>
               </w:rPr>
-              <w:instrText>Toc103296304 \h</w:instrText>
+              <w:instrText>Toc103341345 \h</w:instrText>
             </w:r>
             <w:r>
               <w:rPr>
@@ -1383,7 +1383,7 @@
               <w:rtl/>
             </w:rPr>
           </w:pPr>
-          <w:hyperlink w:anchor="_Toc103296305" w:history="1">
+          <w:hyperlink w:anchor="_Toc103341346" w:history="1">
             <w:r>
               <w:rPr>
                 <w:rStyle w:val="Hyperlink"/>
@@ -1436,7 +1436,7 @@
                 <w:noProof/>
                 <w:webHidden/>
               </w:rPr>
-              <w:instrText>Toc103296305 \h</w:instrText>
+              <w:instrText>Toc103341346 \h</w:instrText>
             </w:r>
             <w:r>
               <w:rPr>
@@ -1493,7 +1493,7 @@
               <w:rtl/>
             </w:rPr>
           </w:pPr>
-          <w:hyperlink w:anchor="_Toc103296306" w:history="1">
+          <w:hyperlink w:anchor="_Toc103341347" w:history="1">
             <w:r>
               <w:rPr>
                 <w:rStyle w:val="Hyperlink"/>
@@ -1546,7 +1546,7 @@
                 <w:noProof/>
                 <w:webHidden/>
               </w:rPr>
-              <w:instrText>Toc103296306 \h</w:instrText>
+              <w:instrText>Toc103341347 \h</w:instrText>
             </w:r>
             <w:r>
               <w:rPr>
@@ -1603,7 +1603,7 @@
               <w:rtl/>
             </w:rPr>
           </w:pPr>
-          <w:hyperlink w:anchor="_Toc103296307" w:history="1">
+          <w:hyperlink w:anchor="_Toc103341348" w:history="1">
             <w:r>
               <w:rPr>
                 <w:rStyle w:val="Hyperlink"/>
@@ -1671,7 +1671,7 @@
                 <w:noProof/>
                 <w:webHidden/>
               </w:rPr>
-              <w:instrText>Toc103296307 \h</w:instrText>
+              <w:instrText>Toc103341348 \h</w:instrText>
             </w:r>
             <w:r>
               <w:rPr>
@@ -1728,7 +1728,7 @@
               <w:rtl/>
             </w:rPr>
           </w:pPr>
-          <w:hyperlink w:anchor="_Toc103296308" w:history="1">
+          <w:hyperlink w:anchor="_Toc103341349" w:history="1">
             <w:r>
               <w:rPr>
                 <w:rStyle w:val="Hyperlink"/>
@@ -1781,7 +1781,7 @@
                 <w:noProof/>
                 <w:webHidden/>
               </w:rPr>
-              <w:instrText>Toc103296308 \h</w:instrText>
+              <w:instrText>Toc103341349 \h</w:instrText>
             </w:r>
             <w:r>
               <w:rPr>
@@ -1838,7 +1838,7 @@
               <w:rtl/>
             </w:rPr>
           </w:pPr>
-          <w:hyperlink w:anchor="_Toc103296309" w:history="1">
+          <w:hyperlink w:anchor="_Toc103341350" w:history="1">
             <w:r>
               <w:rPr>
                 <w:rStyle w:val="Hyperlink"/>
@@ -1891,7 +1891,7 @@
                 <w:noProof/>
                 <w:webHidden/>
               </w:rPr>
-              <w:instrText>Toc103296309 \h</w:instrText>
+              <w:instrText>Toc103341350 \h</w:instrText>
             </w:r>
             <w:r>
               <w:rPr>
@@ -1948,7 +1948,7 @@
               <w:rtl/>
             </w:rPr>
           </w:pPr>
-          <w:hyperlink w:anchor="_Toc103296310" w:history="1">
+          <w:hyperlink w:anchor="_Toc103341351" w:history="1">
             <w:r>
               <w:rPr>
                 <w:rStyle w:val="Hyperlink"/>
@@ -2001,7 +2001,7 @@
                 <w:noProof/>
                 <w:webHidden/>
               </w:rPr>
-              <w:instrText>Toc103296310 \h</w:instrText>
+              <w:instrText>Toc103341351 \h</w:instrText>
             </w:r>
             <w:r>
               <w:rPr>
@@ -2058,7 +2058,7 @@
               <w:rtl/>
             </w:rPr>
           </w:pPr>
-          <w:hyperlink w:anchor="_Toc103296311" w:history="1">
+          <w:hyperlink w:anchor="_Toc103341352" w:history="1">
             <w:r>
               <w:rPr>
                 <w:rStyle w:val="Hyperlink"/>
@@ -2111,7 +2111,7 @@
                 <w:noProof/>
                 <w:webHidden/>
               </w:rPr>
-              <w:instrText>Toc103296311 \h</w:instrText>
+              <w:instrText>Toc103341352 \h</w:instrText>
             </w:r>
             <w:r>
               <w:rPr>
@@ -2168,7 +2168,7 @@
               <w:rtl/>
             </w:rPr>
           </w:pPr>
-          <w:hyperlink w:anchor="_Toc103296312" w:history="1">
+          <w:hyperlink w:anchor="_Toc103341353" w:history="1">
             <w:r>
               <w:rPr>
                 <w:rStyle w:val="Hyperlink"/>
@@ -2221,7 +2221,7 @@
                 <w:noProof/>
                 <w:webHidden/>
               </w:rPr>
-              <w:instrText>Toc103296312 \h</w:instrText>
+              <w:instrText>Toc103341353 \h</w:instrText>
             </w:r>
             <w:r>
               <w:rPr>
@@ -2278,7 +2278,7 @@
               <w:rtl/>
             </w:rPr>
           </w:pPr>
-          <w:hyperlink w:anchor="_Toc103296313" w:history="1">
+          <w:hyperlink w:anchor="_Toc103341354" w:history="1">
             <w:r>
               <w:rPr>
                 <w:rStyle w:val="Hyperlink"/>
@@ -2331,7 +2331,7 @@
                 <w:noProof/>
                 <w:webHidden/>
               </w:rPr>
-              <w:instrText>Toc103296313 \h</w:instrText>
+              <w:instrText>Toc103341354 \h</w:instrText>
             </w:r>
             <w:r>
               <w:rPr>
@@ -2388,7 +2388,7 @@
               <w:rtl/>
             </w:rPr>
           </w:pPr>
-          <w:hyperlink w:anchor="_Toc103296314" w:history="1">
+          <w:hyperlink w:anchor="_Toc103341355" w:history="1">
             <w:r>
               <w:rPr>
                 <w:rStyle w:val="Hyperlink"/>
@@ -2441,7 +2441,7 @@
                 <w:noProof/>
                 <w:webHidden/>
               </w:rPr>
-              <w:instrText>Toc103296314 \h</w:instrText>
+              <w:instrText>Toc103341355 \h</w:instrText>
             </w:r>
             <w:r>
               <w:rPr>
@@ -2498,7 +2498,7 @@
               <w:rtl/>
             </w:rPr>
           </w:pPr>
-          <w:hyperlink w:anchor="_Toc103296315" w:history="1">
+          <w:hyperlink w:anchor="_Toc103341356" w:history="1">
             <w:r>
               <w:rPr>
                 <w:rStyle w:val="Hyperlink"/>
@@ -2551,7 +2551,7 @@
                 <w:noProof/>
                 <w:webHidden/>
               </w:rPr>
-              <w:instrText>Toc103296315 \h</w:instrText>
+              <w:instrText>Toc103341356 \h</w:instrText>
             </w:r>
             <w:r>
               <w:rPr>
@@ -2608,7 +2608,7 @@
               <w:rtl/>
             </w:rPr>
           </w:pPr>
-          <w:hyperlink w:anchor="_Toc103296316" w:history="1">
+          <w:hyperlink w:anchor="_Toc103341357" w:history="1">
             <w:r>
               <w:rPr>
                 <w:rStyle w:val="Hyperlink"/>
@@ -2661,7 +2661,7 @@
                 <w:noProof/>
                 <w:webHidden/>
               </w:rPr>
-              <w:instrText>Toc103296316 \h</w:instrText>
+              <w:instrText>Toc103341357 \h</w:instrText>
             </w:r>
             <w:r>
               <w:rPr>
@@ -2718,7 +2718,7 @@
               <w:rtl/>
             </w:rPr>
           </w:pPr>
-          <w:hyperlink w:anchor="_Toc103296317" w:history="1">
+          <w:hyperlink w:anchor="_Toc103341358" w:history="1">
             <w:r>
               <w:rPr>
                 <w:rStyle w:val="Hyperlink"/>
@@ -2771,7 +2771,7 @@
                 <w:noProof/>
                 <w:webHidden/>
               </w:rPr>
-              <w:instrText>Toc103296317 \h</w:instrText>
+              <w:instrText>Toc103341358 \h</w:instrText>
             </w:r>
             <w:r>
               <w:rPr>
@@ -2828,7 +2828,7 @@
               <w:rtl/>
             </w:rPr>
           </w:pPr>
-          <w:hyperlink w:anchor="_Toc103296318" w:history="1">
+          <w:hyperlink w:anchor="_Toc103341359" w:history="1">
             <w:r>
               <w:rPr>
                 <w:rStyle w:val="Hyperlink"/>
@@ -2881,7 +2881,7 @@
                 <w:noProof/>
                 <w:webHidden/>
               </w:rPr>
-              <w:instrText>Toc103296318 \h</w:instrText>
+              <w:instrText>Toc103341359 \h</w:instrText>
             </w:r>
             <w:r>
               <w:rPr>
@@ -2938,7 +2938,7 @@
               <w:rtl/>
             </w:rPr>
           </w:pPr>
-          <w:hyperlink w:anchor="_Toc103296319" w:history="1">
+          <w:hyperlink w:anchor="_Toc103341360" w:history="1">
             <w:r>
               <w:rPr>
                 <w:rStyle w:val="Hyperlink"/>
@@ -2991,7 +2991,7 @@
                 <w:noProof/>
                 <w:webHidden/>
               </w:rPr>
-              <w:instrText>Toc103296319 \h</w:instrText>
+              <w:instrText>Toc103341360 \h</w:instrText>
             </w:r>
             <w:r>
               <w:rPr>
@@ -3048,7 +3048,7 @@
               <w:rtl/>
             </w:rPr>
           </w:pPr>
-          <w:hyperlink w:anchor="_Toc103296320" w:history="1">
+          <w:hyperlink w:anchor="_Toc103341361" w:history="1">
             <w:r>
               <w:rPr>
                 <w:rStyle w:val="Hyperlink"/>
@@ -3101,7 +3101,7 @@
                 <w:noProof/>
                 <w:webHidden/>
               </w:rPr>
-              <w:instrText>Toc103296320 \h</w:instrText>
+              <w:instrText>Toc103341361 \h</w:instrText>
             </w:r>
             <w:r>
               <w:rPr>
@@ -3158,7 +3158,7 @@
               <w:rtl/>
             </w:rPr>
           </w:pPr>
-          <w:hyperlink w:anchor="_Toc103296321" w:history="1">
+          <w:hyperlink w:anchor="_Toc103341362" w:history="1">
             <w:r>
               <w:rPr>
                 <w:rStyle w:val="Hyperlink"/>
@@ -3211,7 +3211,7 @@
                 <w:noProof/>
                 <w:webHidden/>
               </w:rPr>
-              <w:instrText>Toc103296321 \h</w:instrText>
+              <w:instrText>Toc103341362 \h</w:instrText>
             </w:r>
             <w:r>
               <w:rPr>
@@ -3268,7 +3268,7 @@
               <w:rtl/>
             </w:rPr>
           </w:pPr>
-          <w:hyperlink w:anchor="_Toc103296322" w:history="1">
+          <w:hyperlink w:anchor="_Toc103341363" w:history="1">
             <w:r>
               <w:rPr>
                 <w:rStyle w:val="Hyperlink"/>
@@ -3321,7 +3321,7 @@
                 <w:noProof/>
                 <w:webHidden/>
               </w:rPr>
-              <w:instrText>Toc103296322 \h</w:instrText>
+              <w:instrText>Toc103341363 \h</w:instrText>
             </w:r>
             <w:r>
               <w:rPr>
@@ -3378,7 +3378,7 @@
               <w:rtl/>
             </w:rPr>
           </w:pPr>
-          <w:hyperlink w:anchor="_Toc103296323" w:history="1">
+          <w:hyperlink w:anchor="_Toc103341364" w:history="1">
             <w:r>
               <w:rPr>
                 <w:rStyle w:val="Hyperlink"/>
@@ -3431,7 +3431,7 @@
                 <w:noProof/>
                 <w:webHidden/>
               </w:rPr>
-              <w:instrText>Toc103296323 \h</w:instrText>
+              <w:instrText>Toc103341364 \h</w:instrText>
             </w:r>
             <w:r>
               <w:rPr>
@@ -3488,7 +3488,7 @@
               <w:rtl/>
             </w:rPr>
           </w:pPr>
-          <w:hyperlink w:anchor="_Toc103296324" w:history="1">
+          <w:hyperlink w:anchor="_Toc103341365" w:history="1">
             <w:r>
               <w:rPr>
                 <w:rStyle w:val="Hyperlink"/>
@@ -3541,7 +3541,7 @@
                 <w:noProof/>
                 <w:webHidden/>
               </w:rPr>
-              <w:instrText>Toc103296324 \h</w:instrText>
+              <w:instrText>Toc103341365 \h</w:instrText>
             </w:r>
             <w:r>
               <w:rPr>
@@ -3598,7 +3598,7 @@
               <w:rtl/>
             </w:rPr>
           </w:pPr>
-          <w:hyperlink w:anchor="_Toc103296325" w:history="1">
+          <w:hyperlink w:anchor="_Toc103341366" w:history="1">
             <w:r>
               <w:rPr>
                 <w:rStyle w:val="Hyperlink"/>
@@ -3651,7 +3651,7 @@
                 <w:noProof/>
                 <w:webHidden/>
               </w:rPr>
-              <w:instrText>Toc103296325 \h</w:instrText>
+              <w:instrText>Toc103341366 \h</w:instrText>
             </w:r>
             <w:r>
               <w:rPr>
@@ -3708,7 +3708,7 @@
               <w:rtl/>
             </w:rPr>
           </w:pPr>
-          <w:hyperlink w:anchor="_Toc103296326" w:history="1">
+          <w:hyperlink w:anchor="_Toc103341367" w:history="1">
             <w:r>
               <w:rPr>
                 <w:rStyle w:val="Hyperlink"/>
@@ -3761,7 +3761,7 @@
                 <w:noProof/>
                 <w:webHidden/>
               </w:rPr>
-              <w:instrText>Toc103296326 \h</w:instrText>
+              <w:instrText>Toc103341367 \h</w:instrText>
             </w:r>
             <w:r>
               <w:rPr>
@@ -3793,6 +3793,116 @@
                 <w:rtl/>
               </w:rPr>
               <w:t>15</w:t>
+            </w:r>
+            <w:r>
+              <w:rPr>
+                <w:noProof/>
+                <w:webHidden/>
+                <w:rtl/>
+              </w:rPr>
+              <w:fldChar w:fldCharType="end"/>
+            </w:r>
+          </w:hyperlink>
+        </w:p>
+        <w:p>
+          <w:pPr>
+            <w:pStyle w:val="TOC1"/>
+            <w:tabs>
+              <w:tab w:val="right" w:leader="dot" w:pos="8296"/>
+            </w:tabs>
+            <w:rPr>
+              <w:rFonts w:asciiTheme="minorHAnsi" w:eastAsiaTheme="minorEastAsia" w:hAnsiTheme="minorHAnsi"/>
+              <w:noProof/>
+              <w:sz w:val="22"/>
+              <w:szCs w:val="22"/>
+              <w:rtl/>
+            </w:rPr>
+          </w:pPr>
+          <w:hyperlink w:anchor="_Toc103341368" w:history="1">
+            <w:r>
+              <w:rPr>
+                <w:rStyle w:val="Hyperlink"/>
+                <w:noProof/>
+                <w:rtl/>
+              </w:rPr>
+              <w:t>8. ניתוח חלופות מערכתיות</w:t>
+            </w:r>
+            <w:r>
+              <w:rPr>
+                <w:noProof/>
+                <w:webHidden/>
+                <w:rtl/>
+              </w:rPr>
+              <w:tab/>
+            </w:r>
+            <w:r>
+              <w:rPr>
+                <w:noProof/>
+                <w:webHidden/>
+                <w:rtl/>
+              </w:rPr>
+              <w:fldChar w:fldCharType="begin"/>
+            </w:r>
+            <w:r>
+              <w:rPr>
+                <w:noProof/>
+                <w:webHidden/>
+                <w:rtl/>
+              </w:rPr>
+              <w:instrText xml:space="preserve"> </w:instrText>
+            </w:r>
+            <w:r>
+              <w:rPr>
+                <w:noProof/>
+                <w:webHidden/>
+              </w:rPr>
+              <w:instrText>PAGEREF</w:instrText>
+            </w:r>
+            <w:r>
+              <w:rPr>
+                <w:noProof/>
+                <w:webHidden/>
+                <w:rtl/>
+              </w:rPr>
+              <w:instrText xml:space="preserve"> _</w:instrText>
+            </w:r>
+            <w:r>
+              <w:rPr>
+                <w:noProof/>
+                <w:webHidden/>
+              </w:rPr>
+              <w:instrText>Toc103341368 \h</w:instrText>
+            </w:r>
+            <w:r>
+              <w:rPr>
+                <w:noProof/>
+                <w:webHidden/>
+                <w:rtl/>
+              </w:rPr>
+              <w:instrText xml:space="preserve"> </w:instrText>
+            </w:r>
+            <w:r>
+              <w:rPr>
+                <w:noProof/>
+                <w:webHidden/>
+                <w:rtl/>
+              </w:rPr>
+            </w:r>
+            <w:r>
+              <w:rPr>
+                <w:noProof/>
+                <w:webHidden/>
+                <w:rtl/>
+              </w:rPr>
+              <w:fldChar w:fldCharType="separate"/>
+            </w:r>
+            <w:r>
+              <w:rPr>
+                <w:noProof/>
+                <w:webHidden/>
+                <w:rtl/>
+              </w:rPr>
+              <w:t>16</w:t>
             </w:r>
             <w:r>
               <w:rPr>
@@ -3837,7 +3947,7 @@
           <w:rtl/>
         </w:rPr>
       </w:pPr>
-      <w:bookmarkStart w:id="0" w:name="_Toc103296298"/>
+      <w:bookmarkStart w:id="0" w:name="_Toc103341339"/>
       <w:r>
         <w:rPr>
           <w:rFonts w:hint="cs"/>
@@ -4083,7 +4193,7 @@
           <w:rtl/>
         </w:rPr>
       </w:pPr>
-      <w:bookmarkStart w:id="1" w:name="_Toc103296299"/>
+      <w:bookmarkStart w:id="1" w:name="_Toc103341340"/>
       <w:r>
         <w:rPr>
           <w:rFonts w:hint="cs"/>
@@ -4429,7 +4539,7 @@
           <w:rtl/>
         </w:rPr>
       </w:pPr>
-      <w:bookmarkStart w:id="2" w:name="_Toc103296300"/>
+      <w:bookmarkStart w:id="2" w:name="_Toc103341341"/>
       <w:r>
         <w:rPr>
           <w:rFonts w:hint="cs"/>
@@ -4454,7 +4564,7 @@
           <w:rtl/>
         </w:rPr>
       </w:pPr>
-      <w:bookmarkStart w:id="3" w:name="_Toc103296301"/>
+      <w:bookmarkStart w:id="3" w:name="_Toc103341342"/>
       <w:r>
         <w:rPr>
           <w:rFonts w:hint="cs"/>
@@ -4797,7 +4907,7 @@
           <w:rtl/>
         </w:rPr>
       </w:pPr>
-      <w:bookmarkStart w:id="4" w:name="_Toc103296302"/>
+      <w:bookmarkStart w:id="4" w:name="_Toc103341343"/>
       <w:r>
         <w:rPr>
           <w:rFonts w:hint="cs"/>
@@ -5208,7 +5318,7 @@
           <w:rtl/>
         </w:rPr>
       </w:pPr>
-      <w:bookmarkStart w:id="5" w:name="_Toc103296303"/>
+      <w:bookmarkStart w:id="5" w:name="_Toc103341344"/>
       <w:r>
         <w:rPr>
           <w:rFonts w:hint="cs"/>
@@ -5412,7 +5522,7 @@
           <w:rtl/>
         </w:rPr>
       </w:pPr>
-      <w:bookmarkStart w:id="6" w:name="_Toc103296304"/>
+      <w:bookmarkStart w:id="6" w:name="_Toc103341345"/>
       <w:r>
         <w:rPr>
           <w:rFonts w:hint="cs"/>
@@ -7171,7 +7281,7 @@
           <w:rtl/>
         </w:rPr>
       </w:pPr>
-      <w:bookmarkStart w:id="7" w:name="_Toc103296305"/>
+      <w:bookmarkStart w:id="7" w:name="_Toc103341346"/>
       <w:r>
         <w:rPr>
           <w:rFonts w:hint="cs"/>
@@ -7195,7 +7305,7 @@
           <w:rtl/>
         </w:rPr>
       </w:pPr>
-      <w:bookmarkStart w:id="8" w:name="_Toc103296306"/>
+      <w:bookmarkStart w:id="8" w:name="_Toc103341347"/>
       <w:r>
         <w:rPr>
           <w:rFonts w:hint="cs"/>
@@ -7276,7 +7386,7 @@
           <w:rtl/>
         </w:rPr>
       </w:pPr>
-      <w:bookmarkStart w:id="9" w:name="_Toc103296307"/>
+      <w:bookmarkStart w:id="9" w:name="_Toc103341348"/>
       <w:r>
         <w:rPr>
           <w:rFonts w:hint="cs"/>
@@ -7375,7 +7485,7 @@
           <w:rtl/>
         </w:rPr>
       </w:pPr>
-      <w:bookmarkStart w:id="10" w:name="_Toc103296308"/>
+      <w:bookmarkStart w:id="10" w:name="_Toc103341349"/>
       <w:r>
         <w:rPr>
           <w:rFonts w:hint="cs"/>
@@ -7422,7 +7532,7 @@
           <v:shape id="_x0000_i1044" type="#_x0000_t75" style="width:75.5pt;height:49pt" o:ole="">
             <v:imagedata r:id="rId14" o:title=""/>
           </v:shape>
-          <o:OLEObject Type="Embed" ProgID="Excel.Sheet.12" ShapeID="_x0000_i1044" DrawAspect="Icon" ObjectID="_1713909081" r:id="rId15"/>
+          <o:OLEObject Type="Embed" ProgID="Excel.Sheet.12" ShapeID="_x0000_i1044" DrawAspect="Icon" ObjectID="_1713962822" r:id="rId15"/>
         </w:object>
       </w:r>
     </w:p>
@@ -7503,7 +7613,7 @@
           <w:rtl/>
         </w:rPr>
       </w:pPr>
-      <w:bookmarkStart w:id="11" w:name="_Toc103296309"/>
+      <w:bookmarkStart w:id="11" w:name="_Toc103341350"/>
       <w:r>
         <w:rPr>
           <w:rFonts w:hint="cs"/>
@@ -7709,7 +7819,7 @@
           <w:rtl/>
         </w:rPr>
       </w:pPr>
-      <w:bookmarkStart w:id="12" w:name="_Toc103296310"/>
+      <w:bookmarkStart w:id="12" w:name="_Toc103341351"/>
       <w:r>
         <w:rPr>
           <w:rFonts w:hint="cs"/>
@@ -7727,7 +7837,7 @@
           <w:rtl/>
         </w:rPr>
       </w:pPr>
-      <w:bookmarkStart w:id="13" w:name="_Toc103296311"/>
+      <w:bookmarkStart w:id="13" w:name="_Toc103341352"/>
       <w:r>
         <w:rPr>
           <w:rFonts w:hint="cs"/>
@@ -7993,7 +8103,7 @@
           <w:rtl/>
         </w:rPr>
       </w:pPr>
-      <w:bookmarkStart w:id="14" w:name="_Toc103296312"/>
+      <w:bookmarkStart w:id="14" w:name="_Toc103341353"/>
       <w:r>
         <w:rPr>
           <w:rFonts w:hint="cs"/>
@@ -8344,7 +8454,7 @@
           <w:rtl/>
         </w:rPr>
       </w:pPr>
-      <w:bookmarkStart w:id="15" w:name="_Toc103296313"/>
+      <w:bookmarkStart w:id="15" w:name="_Toc103341354"/>
       <w:r>
         <w:rPr>
           <w:rFonts w:hint="cs"/>
@@ -8423,7 +8533,7 @@
           <w:rtl/>
         </w:rPr>
       </w:pPr>
-      <w:bookmarkStart w:id="16" w:name="_Toc103296314"/>
+      <w:bookmarkStart w:id="16" w:name="_Toc103341355"/>
       <w:r>
         <w:rPr>
           <w:rFonts w:hint="cs"/>
@@ -8440,7 +8550,7 @@
           <w:rtl/>
         </w:rPr>
       </w:pPr>
-      <w:bookmarkStart w:id="17" w:name="_Toc103296315"/>
+      <w:bookmarkStart w:id="17" w:name="_Toc103341356"/>
       <w:r>
         <w:rPr>
           <w:rFonts w:hint="cs"/>
@@ -8627,7 +8737,7 @@
           <w:rtl/>
         </w:rPr>
       </w:pPr>
-      <w:bookmarkStart w:id="18" w:name="_Toc103296316"/>
+      <w:bookmarkStart w:id="18" w:name="_Toc103341357"/>
       <w:r>
         <w:rPr>
           <w:rFonts w:hint="cs"/>
@@ -8732,7 +8842,7 @@
           <w:rtl/>
         </w:rPr>
       </w:pPr>
-      <w:bookmarkStart w:id="19" w:name="_Toc103296317"/>
+      <w:bookmarkStart w:id="19" w:name="_Toc103341358"/>
       <w:r>
         <w:rPr>
           <w:rFonts w:hint="cs"/>
@@ -8798,7 +8908,7 @@
           <w:rtl/>
         </w:rPr>
       </w:pPr>
-      <w:bookmarkStart w:id="20" w:name="_Toc103296318"/>
+      <w:bookmarkStart w:id="20" w:name="_Toc103341359"/>
       <w:r>
         <w:rPr>
           <w:rFonts w:hint="cs"/>
@@ -8880,7 +8990,7 @@
           <w:rtl/>
         </w:rPr>
       </w:pPr>
-      <w:bookmarkStart w:id="21" w:name="_Toc103296319"/>
+      <w:bookmarkStart w:id="21" w:name="_Toc103341360"/>
       <w:r>
         <w:rPr>
           <w:rFonts w:hint="cs"/>
@@ -9112,7 +9222,7 @@
           <w:rtl/>
         </w:rPr>
       </w:pPr>
-      <w:bookmarkStart w:id="22" w:name="_Toc103296320"/>
+      <w:bookmarkStart w:id="22" w:name="_Toc103341361"/>
       <w:r>
         <w:rPr>
           <w:rFonts w:hint="cs"/>
@@ -9528,7 +9638,7 @@
           <w:rtl/>
         </w:rPr>
       </w:pPr>
-      <w:bookmarkStart w:id="23" w:name="_Toc103296321"/>
+      <w:bookmarkStart w:id="23" w:name="_Toc103341362"/>
       <w:r>
         <w:rPr>
           <w:rFonts w:hint="cs"/>
@@ -9644,7 +9754,7 @@
           <w:rtl/>
         </w:rPr>
       </w:pPr>
-      <w:bookmarkStart w:id="24" w:name="_Toc103296322"/>
+      <w:bookmarkStart w:id="24" w:name="_Toc103341363"/>
       <w:r>
         <w:rPr>
           <w:rFonts w:hint="cs"/>
@@ -9765,7 +9875,7 @@
           <w:rtl/>
         </w:rPr>
       </w:pPr>
-      <w:bookmarkStart w:id="25" w:name="_Toc103296323"/>
+      <w:bookmarkStart w:id="25" w:name="_Toc103341364"/>
       <w:r>
         <w:rPr>
           <w:rFonts w:hint="cs"/>
@@ -9782,7 +9892,7 @@
           <w:rtl/>
         </w:rPr>
       </w:pPr>
-      <w:bookmarkStart w:id="26" w:name="_Toc103296324"/>
+      <w:bookmarkStart w:id="26" w:name="_Toc103341365"/>
       <w:r>
         <w:rPr>
           <w:rFonts w:hint="cs"/>
@@ -10763,7 +10873,7 @@
           <w:rtl/>
         </w:rPr>
       </w:pPr>
-      <w:bookmarkStart w:id="27" w:name="_Toc103296325"/>
+      <w:bookmarkStart w:id="27" w:name="_Toc103341366"/>
       <w:r>
         <w:rPr>
           <w:rFonts w:hint="cs"/>
@@ -11867,7 +11977,7 @@
           <w:rtl/>
         </w:rPr>
       </w:pPr>
-      <w:bookmarkStart w:id="28" w:name="_Toc103296326"/>
+      <w:bookmarkStart w:id="28" w:name="_Toc103341367"/>
       <w:r>
         <w:rPr>
           <w:rFonts w:hint="cs"/>
@@ -11880,10 +11990,1426 @@
     <w:p>
       <w:pPr>
         <w:rPr>
-          <w:rFonts w:hint="cs"/>
-          <w:rtl/>
-        </w:rPr>
-      </w:pPr>
+          <w:rtl/>
+        </w:rPr>
+      </w:pPr>
+      <w:r>
+        <w:rPr>
+          <w:rFonts w:hint="cs"/>
+          <w:rtl/>
+        </w:rPr>
+        <w:t>כיום ל</w:t>
+      </w:r>
+      <w:r>
+        <w:rPr>
+          <w:rFonts w:hint="cs"/>
+          <w:rtl/>
+        </w:rPr>
+        <w:t xml:space="preserve">רוב המוחלט של חברות התעופה יש מערכת </w:t>
+      </w:r>
+      <w:r>
+        <w:t>Passengers Service System</w:t>
+      </w:r>
+      <w:r>
+        <w:rPr>
+          <w:rFonts w:hint="cs"/>
+          <w:rtl/>
+        </w:rPr>
+        <w:t xml:space="preserve"> (</w:t>
+      </w:r>
+      <w:r>
+        <w:t>PSS</w:t>
+      </w:r>
+      <w:r>
+        <w:rPr>
+          <w:rFonts w:hint="cs"/>
+          <w:rtl/>
+        </w:rPr>
+        <w:t>), הכוללת מערכות שונות, בהן מערכת ה-</w:t>
+      </w:r>
+      <w:r>
+        <w:t>Computer Reservation System</w:t>
+      </w:r>
+      <w:r>
+        <w:rPr>
+          <w:rFonts w:hint="cs"/>
+          <w:rtl/>
+        </w:rPr>
+        <w:t xml:space="preserve"> (</w:t>
+      </w:r>
+      <w:r>
+        <w:t>CRS</w:t>
+      </w:r>
+      <w:r>
+        <w:rPr>
+          <w:rFonts w:hint="cs"/>
+          <w:rtl/>
+        </w:rPr>
+        <w:t xml:space="preserve">), שזהו התחום בו עוסק הפרויקט שלי. רוב החברות משתמשות במוצרים קיימים מאשר בפתרונות חדשים. דוגמאות למערכות </w:t>
+      </w:r>
+      <w:r>
+        <w:rPr>
+          <w:rFonts w:hint="cs"/>
+        </w:rPr>
+        <w:t>PS</w:t>
+      </w:r>
+      <w:r>
+        <w:t>S/CRS</w:t>
+      </w:r>
+      <w:r>
+        <w:rPr>
+          <w:rFonts w:hint="cs"/>
+          <w:rtl/>
+        </w:rPr>
+        <w:t xml:space="preserve"> קיימות בשוק:</w:t>
+      </w:r>
+    </w:p>
+    <w:p>
+      <w:pPr>
+        <w:pStyle w:val="ListParagraph"/>
+        <w:numPr>
+          <w:ilvl w:val="0"/>
+          <w:numId w:val="14"/>
+        </w:numPr>
+      </w:pPr>
+      <w:r>
+        <w:rPr>
+          <w:rFonts w:hint="cs"/>
+          <w:b/>
+          <w:bCs/>
+        </w:rPr>
+        <w:t>A</w:t>
+      </w:r>
+      <w:r>
+        <w:rPr>
+          <w:b/>
+          <w:bCs/>
+        </w:rPr>
+        <w:t>madeus</w:t>
+      </w:r>
+      <w:r>
+        <w:rPr>
+          <w:rFonts w:hint="cs"/>
+          <w:rtl/>
+        </w:rPr>
+        <w:t xml:space="preserve"> </w:t>
+      </w:r>
+      <w:r>
+        <w:rPr>
+          <w:rtl/>
+        </w:rPr>
+        <w:t>–</w:t>
+      </w:r>
+      <w:r>
+        <w:rPr>
+          <w:rFonts w:hint="cs"/>
+          <w:rtl/>
+        </w:rPr>
+        <w:t xml:space="preserve">הפופולרית ביותר בקרב חברות התעופה, בהן </w:t>
+      </w:r>
+      <w:r>
+        <w:t>Air France</w:t>
+      </w:r>
+      <w:r>
+        <w:rPr>
+          <w:rFonts w:hint="cs"/>
+          <w:rtl/>
+        </w:rPr>
+        <w:t xml:space="preserve">, </w:t>
+      </w:r>
+      <w:r>
+        <w:t>Lufthansa</w:t>
+      </w:r>
+      <w:r>
+        <w:rPr>
+          <w:rFonts w:hint="cs"/>
+          <w:rtl/>
+        </w:rPr>
+        <w:t>, אל על, ועוד רבות.</w:t>
+      </w:r>
+    </w:p>
+    <w:p>
+      <w:pPr>
+        <w:pStyle w:val="ListParagraph"/>
+        <w:numPr>
+          <w:ilvl w:val="0"/>
+          <w:numId w:val="14"/>
+        </w:numPr>
+      </w:pPr>
+      <w:r>
+        <w:rPr>
+          <w:rFonts w:hint="cs"/>
+          <w:b/>
+          <w:bCs/>
+        </w:rPr>
+        <w:t>S</w:t>
+      </w:r>
+      <w:r>
+        <w:rPr>
+          <w:b/>
+          <w:bCs/>
+        </w:rPr>
+        <w:t>abre</w:t>
+      </w:r>
+      <w:r>
+        <w:rPr>
+          <w:rFonts w:hint="cs"/>
+          <w:rtl/>
+        </w:rPr>
+        <w:t xml:space="preserve"> </w:t>
+      </w:r>
+      <w:r>
+        <w:rPr>
+          <w:rtl/>
+        </w:rPr>
+        <w:t>–</w:t>
+      </w:r>
+      <w:r>
+        <w:rPr>
+          <w:rFonts w:hint="cs"/>
+          <w:rtl/>
+        </w:rPr>
+        <w:t xml:space="preserve"> נמצאת בשימוש על ידי </w:t>
+      </w:r>
+      <w:r>
+        <w:t>American Airlines</w:t>
+      </w:r>
+      <w:r>
+        <w:rPr>
+          <w:rFonts w:hint="cs"/>
+          <w:rtl/>
+        </w:rPr>
+        <w:t xml:space="preserve">, </w:t>
+      </w:r>
+      <w:r>
+        <w:rPr>
+          <w:rFonts w:hint="cs"/>
+        </w:rPr>
+        <w:t>A</w:t>
+      </w:r>
+      <w:r>
+        <w:t>litalia</w:t>
+      </w:r>
+      <w:r>
+        <w:rPr>
+          <w:rFonts w:hint="cs"/>
+          <w:rtl/>
+        </w:rPr>
+        <w:t>, וכו'.</w:t>
+      </w:r>
+    </w:p>
+    <w:p>
+      <w:pPr>
+        <w:rPr>
+          <w:rtl/>
+        </w:rPr>
+      </w:pPr>
+      <w:r>
+        <w:rPr>
+          <w:rFonts w:hint="cs"/>
+          <w:rtl/>
+        </w:rPr>
+        <w:t>קיימות עוד מערכות רבות בשוק, כשכמעט כולן קמו עוד לפני שנות ה-2000. לפיכך, אפשר להיות כמעט לגמרי בטוחים שאין</w:t>
+      </w:r>
+      <w:r>
+        <w:rPr>
+          <w:rFonts w:hint="cs"/>
+          <w:rtl/>
+        </w:rPr>
+        <w:t xml:space="preserve"> כיום</w:t>
+      </w:r>
+      <w:r>
+        <w:rPr>
+          <w:rFonts w:hint="cs"/>
+          <w:rtl/>
+        </w:rPr>
+        <w:t xml:space="preserve"> מערכת </w:t>
+      </w:r>
+      <w:r>
+        <w:rPr>
+          <w:rFonts w:hint="cs"/>
+        </w:rPr>
+        <w:t>CRS</w:t>
+      </w:r>
+      <w:r>
+        <w:t>/PSS</w:t>
+      </w:r>
+      <w:r>
+        <w:rPr>
+          <w:rFonts w:hint="cs"/>
+          <w:rtl/>
+        </w:rPr>
+        <w:t xml:space="preserve"> פופולרית שעושה שימוש ב</w:t>
+      </w:r>
+      <w:r>
+        <w:rPr>
+          <w:rFonts w:hint="cs"/>
+          <w:rtl/>
+        </w:rPr>
+        <w:t>-</w:t>
+      </w:r>
+      <w:r>
+        <w:t>Kubernetes</w:t>
+      </w:r>
+      <w:r>
+        <w:rPr>
+          <w:rFonts w:hint="cs"/>
+          <w:rtl/>
+        </w:rPr>
+        <w:t xml:space="preserve"> בענן, שכן זוהי טכנולוגיה חדשה יחסית, ששוחררה רק ב-2014</w:t>
+      </w:r>
+      <w:r>
+        <w:rPr>
+          <w:rFonts w:hint="cs"/>
+          <w:rtl/>
+        </w:rPr>
+        <w:t>.</w:t>
+      </w:r>
+    </w:p>
+    <w:p>
+      <w:pPr>
+        <w:pStyle w:val="Heading1"/>
+        <w:rPr>
+          <w:rtl/>
+        </w:rPr>
+      </w:pPr>
+      <w:bookmarkStart w:id="29" w:name="_Toc103341368"/>
+      <w:r>
+        <w:rPr>
+          <w:rFonts w:hint="cs"/>
+          <w:rtl/>
+        </w:rPr>
+        <w:lastRenderedPageBreak/>
+        <w:t>8. ניתוח חלופות מערכתיות</w:t>
+      </w:r>
+      <w:bookmarkEnd w:id="29"/>
+    </w:p>
+    <w:tbl>
+      <w:tblPr>
+        <w:tblStyle w:val="TableGrid"/>
+        <w:bidiVisual/>
+        <w:tblW w:w="5000" w:type="pct"/>
+        <w:tblCellMar>
+          <w:top w:w="113" w:type="dxa"/>
+          <w:bottom w:w="113" w:type="dxa"/>
+        </w:tblCellMar>
+        <w:tblLook w:val="04A0" w:firstRow="1" w:lastRow="0" w:firstColumn="1" w:lastColumn="0" w:noHBand="0" w:noVBand="1"/>
+      </w:tblPr>
+      <w:tblGrid>
+        <w:gridCol w:w="2765"/>
+        <w:gridCol w:w="2765"/>
+        <w:gridCol w:w="2766"/>
+      </w:tblGrid>
+      <w:tr>
+        <w:trPr>
+          <w:trHeight w:val="397"/>
+        </w:trPr>
+        <w:tc>
+          <w:tcPr>
+            <w:tcW w:w="1666" w:type="pct"/>
+            <w:shd w:val="clear" w:color="auto" w:fill="F2F2F2" w:themeFill="background1" w:themeFillShade="F2"/>
+            <w:vAlign w:val="center"/>
+          </w:tcPr>
+          <w:p>
+            <w:pPr>
+              <w:jc w:val="center"/>
+              <w:rPr>
+                <w:b/>
+                <w:bCs/>
+                <w:rtl/>
+              </w:rPr>
+            </w:pPr>
+            <w:r>
+              <w:rPr>
+                <w:rFonts w:hint="cs"/>
+                <w:b/>
+                <w:bCs/>
+                <w:rtl/>
+              </w:rPr>
+              <w:t>חלופה</w:t>
+            </w:r>
+          </w:p>
+        </w:tc>
+        <w:tc>
+          <w:tcPr>
+            <w:tcW w:w="1666" w:type="pct"/>
+            <w:shd w:val="clear" w:color="auto" w:fill="F2F2F2" w:themeFill="background1" w:themeFillShade="F2"/>
+            <w:vAlign w:val="center"/>
+          </w:tcPr>
+          <w:p>
+            <w:pPr>
+              <w:jc w:val="center"/>
+              <w:rPr>
+                <w:b/>
+                <w:bCs/>
+                <w:rtl/>
+              </w:rPr>
+            </w:pPr>
+            <w:r>
+              <w:rPr>
+                <w:rFonts w:hint="cs"/>
+                <w:b/>
+                <w:bCs/>
+                <w:rtl/>
+              </w:rPr>
+              <w:t>יתרונות</w:t>
+            </w:r>
+          </w:p>
+        </w:tc>
+        <w:tc>
+          <w:tcPr>
+            <w:tcW w:w="1667" w:type="pct"/>
+            <w:shd w:val="clear" w:color="auto" w:fill="F2F2F2" w:themeFill="background1" w:themeFillShade="F2"/>
+            <w:vAlign w:val="center"/>
+          </w:tcPr>
+          <w:p>
+            <w:pPr>
+              <w:jc w:val="center"/>
+              <w:rPr>
+                <w:b/>
+                <w:bCs/>
+                <w:rtl/>
+              </w:rPr>
+            </w:pPr>
+            <w:r>
+              <w:rPr>
+                <w:rFonts w:hint="cs"/>
+                <w:b/>
+                <w:bCs/>
+                <w:rtl/>
+              </w:rPr>
+              <w:t>חסרונות</w:t>
+            </w:r>
+          </w:p>
+        </w:tc>
+      </w:tr>
+      <w:tr>
+        <w:tc>
+          <w:tcPr>
+            <w:tcW w:w="1666" w:type="pct"/>
+          </w:tcPr>
+          <w:p>
+            <w:pPr>
+              <w:rPr>
+                <w:rFonts w:hint="cs"/>
+                <w:rtl/>
+              </w:rPr>
+            </w:pPr>
+            <w:r>
+              <w:rPr>
+                <w:rFonts w:hint="cs"/>
+                <w:rtl/>
+              </w:rPr>
+              <w:t xml:space="preserve">פיתוח מערכת </w:t>
+            </w:r>
+            <w:r>
+              <w:rPr>
+                <w:rFonts w:hint="cs"/>
+              </w:rPr>
+              <w:t>CRS</w:t>
+            </w:r>
+            <w:r>
+              <w:rPr>
+                <w:rFonts w:hint="cs"/>
+                <w:rtl/>
+              </w:rPr>
+              <w:t xml:space="preserve"> חדשה שבנויה לרוץ בענן עם שימוש ב-</w:t>
+            </w:r>
+            <w:r>
+              <w:t>Kubernetes</w:t>
+            </w:r>
+            <w:r>
+              <w:rPr>
+                <w:rFonts w:hint="cs"/>
+                <w:rtl/>
+              </w:rPr>
+              <w:t>.</w:t>
+            </w:r>
+          </w:p>
+        </w:tc>
+        <w:tc>
+          <w:tcPr>
+            <w:tcW w:w="1666" w:type="pct"/>
+          </w:tcPr>
+          <w:p>
+            <w:pPr>
+              <w:pStyle w:val="ListParagraph"/>
+              <w:numPr>
+                <w:ilvl w:val="0"/>
+                <w:numId w:val="15"/>
+              </w:numPr>
+            </w:pPr>
+            <w:r>
+              <w:rPr>
+                <w:rFonts w:hint="cs"/>
+                <w:rtl/>
+              </w:rPr>
+              <w:t>תכנון והתאמת המערכת מההתחלה לריצה בסביבת ענן.</w:t>
+            </w:r>
+          </w:p>
+          <w:p>
+            <w:pPr>
+              <w:pStyle w:val="ListParagraph"/>
+              <w:numPr>
+                <w:ilvl w:val="0"/>
+                <w:numId w:val="15"/>
+              </w:numPr>
+            </w:pPr>
+            <w:r>
+              <w:rPr>
+                <w:rFonts w:hint="cs"/>
+                <w:rtl/>
+              </w:rPr>
+              <w:t>תמיכה בשימוש בקונטיינרים בלי קונפיגורציה נוספת.</w:t>
+            </w:r>
+          </w:p>
+          <w:p>
+            <w:pPr>
+              <w:pStyle w:val="ListParagraph"/>
+              <w:numPr>
+                <w:ilvl w:val="0"/>
+                <w:numId w:val="15"/>
+              </w:numPr>
+            </w:pPr>
+            <w:r>
+              <w:rPr>
+                <w:rFonts w:hint="cs"/>
+                <w:rtl/>
+              </w:rPr>
+              <w:t>ערך לימודי רב, במיוחד בתחום הפיתוח.</w:t>
+            </w:r>
+          </w:p>
+          <w:p>
+            <w:pPr>
+              <w:pStyle w:val="ListParagraph"/>
+              <w:numPr>
+                <w:ilvl w:val="0"/>
+                <w:numId w:val="15"/>
+              </w:numPr>
+              <w:rPr>
+                <w:rtl/>
+              </w:rPr>
+            </w:pPr>
+            <w:r>
+              <w:rPr>
+                <w:rFonts w:hint="cs"/>
+                <w:rtl/>
+              </w:rPr>
+              <w:t>פתרון חינמי.</w:t>
+            </w:r>
+          </w:p>
+        </w:tc>
+        <w:tc>
+          <w:tcPr>
+            <w:tcW w:w="1667" w:type="pct"/>
+          </w:tcPr>
+          <w:p>
+            <w:pPr>
+              <w:pStyle w:val="ListParagraph"/>
+              <w:numPr>
+                <w:ilvl w:val="0"/>
+                <w:numId w:val="15"/>
+              </w:numPr>
+            </w:pPr>
+            <w:r>
+              <w:rPr>
+                <w:rFonts w:hint="cs"/>
+                <w:rtl/>
+              </w:rPr>
+              <w:t>זמן פיתוח ארוך יותר מאשר התעסקות בקונפיגורציה.</w:t>
+            </w:r>
+          </w:p>
+          <w:p>
+            <w:pPr>
+              <w:pStyle w:val="ListParagraph"/>
+              <w:numPr>
+                <w:ilvl w:val="0"/>
+                <w:numId w:val="15"/>
+              </w:numPr>
+              <w:rPr>
+                <w:rtl/>
+              </w:rPr>
+            </w:pPr>
+            <w:r>
+              <w:rPr>
+                <w:rFonts w:hint="cs"/>
+                <w:rtl/>
+              </w:rPr>
+              <w:t>להמציא את הגלגל מחדש לאור הקיום הרחב של מערכות קיימות יציבות.</w:t>
+            </w:r>
+          </w:p>
+        </w:tc>
+      </w:tr>
+      <w:tr>
+        <w:tc>
+          <w:tcPr>
+            <w:tcW w:w="1666" w:type="pct"/>
+          </w:tcPr>
+          <w:p>
+            <w:pPr>
+              <w:rPr>
+                <w:rFonts w:hint="cs"/>
+                <w:rtl/>
+              </w:rPr>
+            </w:pPr>
+            <w:r>
+              <w:rPr>
+                <w:rFonts w:hint="cs"/>
+                <w:rtl/>
+              </w:rPr>
+              <w:t xml:space="preserve">המרת מערכת </w:t>
+            </w:r>
+            <w:r>
+              <w:rPr>
+                <w:rFonts w:hint="cs"/>
+              </w:rPr>
+              <w:t>CRS</w:t>
+            </w:r>
+            <w:r>
+              <w:rPr>
+                <w:rFonts w:hint="cs"/>
+                <w:rtl/>
+              </w:rPr>
+              <w:t xml:space="preserve"> קיימת לריצה בענן עם שימוש ב-</w:t>
+            </w:r>
+            <w:r>
+              <w:t>Kubernetes</w:t>
+            </w:r>
+            <w:r>
+              <w:rPr>
+                <w:rFonts w:hint="cs"/>
+                <w:rtl/>
+              </w:rPr>
+              <w:t>.</w:t>
+            </w:r>
+          </w:p>
+        </w:tc>
+        <w:tc>
+          <w:tcPr>
+            <w:tcW w:w="1666" w:type="pct"/>
+          </w:tcPr>
+          <w:p>
+            <w:pPr>
+              <w:pStyle w:val="ListParagraph"/>
+              <w:numPr>
+                <w:ilvl w:val="0"/>
+                <w:numId w:val="16"/>
+              </w:numPr>
+            </w:pPr>
+            <w:r>
+              <w:rPr>
+                <w:rFonts w:hint="cs"/>
+                <w:rtl/>
+              </w:rPr>
+              <w:t>צורך מינימלי בפיתוח (אם בכלל) למערכת קיימת.</w:t>
+            </w:r>
+          </w:p>
+          <w:p>
+            <w:pPr>
+              <w:pStyle w:val="ListParagraph"/>
+              <w:numPr>
+                <w:ilvl w:val="0"/>
+                <w:numId w:val="16"/>
+              </w:numPr>
+              <w:rPr>
+                <w:rtl/>
+              </w:rPr>
+            </w:pPr>
+            <w:r>
+              <w:rPr>
+                <w:rFonts w:hint="cs"/>
+                <w:rtl/>
+              </w:rPr>
+              <w:t>מערכות קיימות ידועות ביציבותן.</w:t>
+            </w:r>
+          </w:p>
+        </w:tc>
+        <w:tc>
+          <w:tcPr>
+            <w:tcW w:w="1667" w:type="pct"/>
+          </w:tcPr>
+          <w:p>
+            <w:pPr>
+              <w:pStyle w:val="ListParagraph"/>
+              <w:numPr>
+                <w:ilvl w:val="0"/>
+                <w:numId w:val="16"/>
+              </w:numPr>
+            </w:pPr>
+            <w:r>
+              <w:rPr>
+                <w:rFonts w:hint="cs"/>
+                <w:rtl/>
+              </w:rPr>
+              <w:t>קושי בהמרת מערכות שמיועדות לריצה על מערכות הפעלה או מכונות וירטואליות לריצה על קונטיינרים, במיוחד אם מדובר במערכות מונוליתיות.</w:t>
+            </w:r>
+          </w:p>
+          <w:p>
+            <w:pPr>
+              <w:pStyle w:val="ListParagraph"/>
+              <w:numPr>
+                <w:ilvl w:val="0"/>
+                <w:numId w:val="16"/>
+              </w:numPr>
+            </w:pPr>
+            <w:r>
+              <w:rPr>
+                <w:rFonts w:hint="cs"/>
+                <w:rtl/>
+              </w:rPr>
+              <w:t>מערכות קיימות יקרות מאוד, ולא נועדו לשימוש יחידני.</w:t>
+            </w:r>
+          </w:p>
+          <w:p>
+            <w:pPr>
+              <w:pStyle w:val="ListParagraph"/>
+              <w:numPr>
+                <w:ilvl w:val="0"/>
+                <w:numId w:val="16"/>
+              </w:numPr>
+            </w:pPr>
+            <w:r>
+              <w:rPr>
+                <w:rFonts w:hint="cs"/>
+                <w:rtl/>
+              </w:rPr>
+              <w:t>הזמן שייק</w:t>
+            </w:r>
+            <w:r>
+              <w:rPr>
+                <w:rFonts w:hint="eastAsia"/>
+                <w:rtl/>
+              </w:rPr>
+              <w:t>ח</w:t>
+            </w:r>
+            <w:r>
+              <w:rPr>
+                <w:rFonts w:hint="cs"/>
+                <w:rtl/>
+              </w:rPr>
+              <w:t xml:space="preserve"> להמיר מערכת קיימת לריצה על סביבה כמו </w:t>
+            </w:r>
+            <w:r>
+              <w:t>Kubernetes</w:t>
+            </w:r>
+            <w:r>
+              <w:rPr>
+                <w:rFonts w:hint="cs"/>
+                <w:rtl/>
+              </w:rPr>
+              <w:t xml:space="preserve"> לא מצדיק מספיק את השימוש בסביבת ענן מלכתחילה.</w:t>
+            </w:r>
+          </w:p>
+          <w:p>
+            <w:pPr>
+              <w:pStyle w:val="ListParagraph"/>
+              <w:numPr>
+                <w:ilvl w:val="0"/>
+                <w:numId w:val="16"/>
+              </w:numPr>
+              <w:rPr>
+                <w:rtl/>
+              </w:rPr>
+            </w:pPr>
+            <w:r>
+              <w:rPr>
+                <w:rFonts w:hint="cs"/>
+                <w:rtl/>
+              </w:rPr>
+              <w:t>ללא ערך לימודי רב.</w:t>
+            </w:r>
+          </w:p>
+        </w:tc>
+      </w:tr>
+    </w:tbl>
+    <w:p>
+      <w:pPr>
+        <w:rPr>
+          <w:rtl/>
+        </w:rPr>
+      </w:pPr>
+    </w:p>
+    <w:p>
+      <w:pPr>
+        <w:rPr>
+          <w:rtl/>
+        </w:rPr>
+      </w:pPr>
+    </w:p>
+    <w:p>
+      <w:pPr>
+        <w:pStyle w:val="Heading1"/>
+        <w:rPr>
+          <w:rtl/>
+        </w:rPr>
+      </w:pPr>
+      <w:r>
+        <w:rPr>
+          <w:rFonts w:hint="cs"/>
+          <w:rtl/>
+        </w:rPr>
+        <w:t>9. החלופה</w:t>
+      </w:r>
+      <w:r>
+        <w:rPr>
+          <w:rFonts w:hint="cs"/>
+          <w:rtl/>
+        </w:rPr>
+        <w:t xml:space="preserve"> המערכתית</w:t>
+      </w:r>
+      <w:r>
+        <w:rPr>
+          <w:rFonts w:hint="cs"/>
+          <w:rtl/>
+        </w:rPr>
+        <w:t xml:space="preserve"> הנבחרת</w:t>
+      </w:r>
+    </w:p>
+    <w:p>
+      <w:pPr>
+        <w:rPr>
+          <w:rtl/>
+        </w:rPr>
+      </w:pPr>
+      <w:r>
+        <w:rPr>
+          <w:rFonts w:hint="cs"/>
+          <w:rtl/>
+        </w:rPr>
+        <w:t>החלופה בה בחרתי</w:t>
+      </w:r>
+      <w:r>
+        <w:rPr>
+          <w:rFonts w:hint="cs"/>
+          <w:rtl/>
+        </w:rPr>
+        <w:t xml:space="preserve"> היא כמובן החלופה הראשונה </w:t>
+      </w:r>
+      <w:r>
+        <w:rPr>
+          <w:rtl/>
+        </w:rPr>
+        <w:t>–</w:t>
+      </w:r>
+      <w:r>
+        <w:rPr>
+          <w:rFonts w:hint="cs"/>
+          <w:rtl/>
+        </w:rPr>
+        <w:t xml:space="preserve"> </w:t>
+      </w:r>
+      <w:r>
+        <w:rPr>
+          <w:rFonts w:hint="cs"/>
+          <w:rtl/>
+        </w:rPr>
+        <w:t xml:space="preserve">פיתוח מערכת </w:t>
+      </w:r>
+      <w:r>
+        <w:rPr>
+          <w:rFonts w:hint="cs"/>
+        </w:rPr>
+        <w:t>CRS</w:t>
+      </w:r>
+      <w:r>
+        <w:rPr>
+          <w:rFonts w:hint="cs"/>
+          <w:rtl/>
+        </w:rPr>
+        <w:t xml:space="preserve"> חדשה שבנויה לרוץ בענן עם שימוש ב-</w:t>
+      </w:r>
+      <w:r>
+        <w:t>Kubernetes</w:t>
+      </w:r>
+      <w:r>
+        <w:rPr>
+          <w:rFonts w:hint="cs"/>
+          <w:rtl/>
+        </w:rPr>
+        <w:t>.</w:t>
+      </w:r>
+      <w:r>
+        <w:rPr>
+          <w:rFonts w:hint="cs"/>
+          <w:rtl/>
+        </w:rPr>
+        <w:t xml:space="preserve"> חלופה זו הרבה יותר ריאליסטית מבחינת היקף הפרויקט והמטרה שלו, שכן הוא יספק עבורי הכי הרבה ניסיון, הן בתחום הפיתוח והן בתחום ה-</w:t>
+      </w:r>
+      <w:r>
+        <w:t>DevOps</w:t>
+      </w:r>
+      <w:r>
+        <w:rPr>
+          <w:rFonts w:hint="cs"/>
+          <w:rtl/>
+        </w:rPr>
+        <w:t>.</w:t>
+      </w:r>
+    </w:p>
+    <w:p>
+      <w:r>
+        <w:rPr>
+          <w:rFonts w:hint="cs"/>
+          <w:rtl/>
+        </w:rPr>
+        <w:t>החלופה השנייה לא ישימה כלל, שכן מערכות קיימות מיועדות לחברות גדולות ולא לשימוש אישי, בנוסף לכך שהן עולות הרבה כסף. כמו כן, אין טעם בהמרת מערכת קיימת ומוכחת במשך שנים לריצה בסביבה שהיא לא יועדה אליה, כמו שאין טעם להמיר פרויקט שרץ על הענן לריצה על שרתים ייעודיים או מכונות וירטואליות.</w:t>
+      </w:r>
+    </w:p>
+    <w:p>
+      <w:pPr>
+        <w:bidi w:val="0"/>
+      </w:pPr>
+      <w:r>
+        <w:br w:type="page"/>
+      </w:r>
+    </w:p>
+    <w:p>
+      <w:pPr>
+        <w:pStyle w:val="Heading1"/>
+        <w:rPr>
+          <w:rtl/>
+        </w:rPr>
+      </w:pPr>
+      <w:r>
+        <w:rPr>
+          <w:rFonts w:hint="cs"/>
+          <w:rtl/>
+        </w:rPr>
+        <w:lastRenderedPageBreak/>
+        <w:t>10. אפיון המערכת</w:t>
+      </w:r>
+    </w:p>
+    <w:p>
+      <w:pPr>
+        <w:pStyle w:val="Heading2"/>
+        <w:rPr>
+          <w:rtl/>
+        </w:rPr>
+      </w:pPr>
+      <w:r>
+        <w:rPr>
+          <w:rFonts w:hint="cs"/>
+          <w:rtl/>
+        </w:rPr>
+        <w:t>10.1. ניתוח דרישות המערכת</w:t>
+      </w:r>
+    </w:p>
+    <w:p>
+      <w:pPr>
+        <w:rPr>
+          <w:rtl/>
+        </w:rPr>
+      </w:pPr>
+      <w:r>
+        <w:rPr>
+          <w:rFonts w:hint="cs"/>
+          <w:rtl/>
+        </w:rPr>
+        <w:t>למערכת דרישות בתחומים שונים, כך שאתייחס לכל תחום בנפרד.</w:t>
+      </w:r>
+    </w:p>
+    <w:p>
+      <w:pPr>
+        <w:rPr>
+          <w:rtl/>
+        </w:rPr>
+      </w:pPr>
+      <w:r>
+        <w:rPr>
+          <w:rFonts w:hint="cs"/>
+          <w:rtl/>
+        </w:rPr>
+        <w:t xml:space="preserve">מבחינת </w:t>
+      </w:r>
+      <w:r>
+        <w:rPr>
+          <w:rFonts w:hint="cs"/>
+          <w:rtl/>
+        </w:rPr>
+        <w:t>פריסת התוכנה (</w:t>
+      </w:r>
+      <w:r>
+        <w:t>software deployment</w:t>
+      </w:r>
+      <w:r>
+        <w:rPr>
+          <w:rFonts w:hint="cs"/>
+          <w:rtl/>
+        </w:rPr>
+        <w:t>):</w:t>
+      </w:r>
+    </w:p>
+    <w:p>
+      <w:pPr>
+        <w:pStyle w:val="ListParagraph"/>
+        <w:numPr>
+          <w:ilvl w:val="0"/>
+          <w:numId w:val="18"/>
+        </w:numPr>
+        <w:rPr>
+          <w:rtl/>
+        </w:rPr>
+      </w:pPr>
+      <w:r>
+        <w:rPr>
+          <w:rFonts w:hint="cs"/>
+          <w:rtl/>
+        </w:rPr>
+        <w:t xml:space="preserve">שימוש בארכיטקטורת </w:t>
+      </w:r>
+      <w:r>
+        <w:t>microservices</w:t>
+      </w:r>
+      <w:r>
+        <w:rPr>
+          <w:rFonts w:hint="cs"/>
+          <w:rtl/>
+        </w:rPr>
+        <w:t xml:space="preserve"> למערכת.</w:t>
+      </w:r>
+    </w:p>
+    <w:p>
+      <w:pPr>
+        <w:pStyle w:val="ListParagraph"/>
+        <w:numPr>
+          <w:ilvl w:val="0"/>
+          <w:numId w:val="17"/>
+        </w:numPr>
+      </w:pPr>
+      <w:r>
+        <w:rPr>
+          <w:rFonts w:hint="cs"/>
+          <w:rtl/>
+        </w:rPr>
+        <w:t>אריזת ה-</w:t>
+      </w:r>
+      <w:r>
+        <w:t>microservices</w:t>
+      </w:r>
+      <w:r>
+        <w:rPr>
+          <w:rFonts w:hint="cs"/>
+          <w:rtl/>
+        </w:rPr>
+        <w:t xml:space="preserve"> כתמונות והרצתם בקונטיינרים.</w:t>
+      </w:r>
+    </w:p>
+    <w:p>
+      <w:pPr>
+        <w:pStyle w:val="ListParagraph"/>
+        <w:numPr>
+          <w:ilvl w:val="0"/>
+          <w:numId w:val="17"/>
+        </w:numPr>
+      </w:pPr>
+      <w:r>
+        <w:rPr>
+          <w:rFonts w:hint="cs"/>
+          <w:rtl/>
+        </w:rPr>
+        <w:t>שימוש ב-</w:t>
+      </w:r>
+      <w:r>
+        <w:t>Kubernetes</w:t>
+      </w:r>
+      <w:r>
+        <w:rPr>
+          <w:rFonts w:hint="cs"/>
+          <w:rtl/>
+        </w:rPr>
+        <w:t xml:space="preserve"> (</w:t>
+      </w:r>
+      <w:r>
+        <w:t>OpenShift</w:t>
+      </w:r>
+      <w:r>
+        <w:rPr>
+          <w:rFonts w:hint="cs"/>
+          <w:rtl/>
+        </w:rPr>
+        <w:t xml:space="preserve"> ספציפית) ל</w:t>
+      </w:r>
+      <w:r>
+        <w:rPr>
+          <w:rFonts w:hint="cs"/>
+          <w:rtl/>
+        </w:rPr>
+        <w:t>אורכסטרציית</w:t>
+      </w:r>
+      <w:r>
+        <w:rPr>
+          <w:rFonts w:hint="cs"/>
+          <w:rtl/>
+        </w:rPr>
+        <w:t xml:space="preserve"> קונטיינרים.</w:t>
+      </w:r>
+    </w:p>
+    <w:p>
+      <w:pPr>
+        <w:pStyle w:val="ListParagraph"/>
+        <w:numPr>
+          <w:ilvl w:val="0"/>
+          <w:numId w:val="17"/>
+        </w:numPr>
+        <w:rPr>
+          <w:rtl/>
+        </w:rPr>
+      </w:pPr>
+      <w:r>
+        <w:rPr>
+          <w:rFonts w:hint="cs"/>
+          <w:rtl/>
+        </w:rPr>
+        <w:t xml:space="preserve">נובע מהנקודות הקודמות </w:t>
+      </w:r>
+      <w:r>
+        <w:rPr>
+          <w:rtl/>
+        </w:rPr>
+        <w:t>–</w:t>
+      </w:r>
+      <w:r>
+        <w:rPr>
+          <w:rFonts w:hint="cs"/>
+          <w:rtl/>
+        </w:rPr>
+        <w:t xml:space="preserve"> מערכת המאפשרת הרחבה לרוחב (</w:t>
+      </w:r>
+      <w:r>
+        <w:t>horizontal scaling</w:t>
+      </w:r>
+      <w:r>
+        <w:rPr>
+          <w:rFonts w:hint="cs"/>
+          <w:rtl/>
+        </w:rPr>
+        <w:t>) ועמידות לתקלות (</w:t>
+      </w:r>
+      <w:r>
+        <w:t>fault tolerance</w:t>
+      </w:r>
+      <w:r>
+        <w:rPr>
+          <w:rFonts w:hint="cs"/>
+          <w:rtl/>
+        </w:rPr>
+        <w:t>) המסוגלת לעמוד בעומסים.</w:t>
+      </w:r>
+    </w:p>
+    <w:p>
+      <w:pPr>
+        <w:rPr>
+          <w:rtl/>
+        </w:rPr>
+      </w:pPr>
+    </w:p>
+    <w:p>
+      <w:pPr>
+        <w:rPr>
+          <w:rtl/>
+        </w:rPr>
+      </w:pPr>
+      <w:r>
+        <w:rPr>
+          <w:rFonts w:hint="cs"/>
+          <w:rtl/>
+        </w:rPr>
+        <w:t>מבחינה פונקציונלית:</w:t>
+      </w:r>
+    </w:p>
+    <w:p>
+      <w:pPr>
+        <w:pStyle w:val="ListParagraph"/>
+        <w:numPr>
+          <w:ilvl w:val="0"/>
+          <w:numId w:val="11"/>
+        </w:numPr>
+      </w:pPr>
+      <w:r>
+        <w:rPr>
+          <w:rFonts w:hint="cs"/>
+          <w:rtl/>
+        </w:rPr>
+        <w:t>חיפוש טיסות בתארי</w:t>
+      </w:r>
+      <w:r>
+        <w:rPr>
+          <w:rFonts w:hint="cs"/>
+          <w:rtl/>
+        </w:rPr>
+        <w:t>ך נתון בין מקור ויעד נתונים.</w:t>
+      </w:r>
+    </w:p>
+    <w:p>
+      <w:pPr>
+        <w:pStyle w:val="ListParagraph"/>
+        <w:numPr>
+          <w:ilvl w:val="0"/>
+          <w:numId w:val="11"/>
+        </w:numPr>
+      </w:pPr>
+      <w:r>
+        <w:rPr>
+          <w:rFonts w:hint="cs"/>
+          <w:rtl/>
+        </w:rPr>
+        <w:t>קריאת פרטי טיסה (סדר הישיבה</w:t>
+      </w:r>
+      <w:r>
+        <w:rPr>
+          <w:rFonts w:hint="cs"/>
+          <w:rtl/>
+        </w:rPr>
+        <w:t xml:space="preserve"> במטוס</w:t>
+      </w:r>
+      <w:r>
+        <w:rPr>
+          <w:rFonts w:hint="cs"/>
+          <w:rtl/>
+        </w:rPr>
+        <w:t>, מקומות פנויים, וכדומה).</w:t>
+      </w:r>
+    </w:p>
+    <w:p>
+      <w:pPr>
+        <w:pStyle w:val="ListParagraph"/>
+        <w:numPr>
+          <w:ilvl w:val="0"/>
+          <w:numId w:val="11"/>
+        </w:numPr>
+      </w:pPr>
+      <w:r>
+        <w:rPr>
+          <w:rFonts w:hint="cs"/>
+          <w:rtl/>
+        </w:rPr>
+        <w:t>הזמנת טיסה</w:t>
+      </w:r>
+      <w:r>
+        <w:rPr>
+          <w:rFonts w:hint="cs"/>
+          <w:rtl/>
+        </w:rPr>
+        <w:t xml:space="preserve"> (ומקומות בטיסה)</w:t>
+      </w:r>
+      <w:r>
+        <w:rPr>
+          <w:rFonts w:hint="cs"/>
+          <w:rtl/>
+        </w:rPr>
+        <w:t>.</w:t>
+      </w:r>
+    </w:p>
+    <w:p>
+      <w:pPr>
+        <w:pStyle w:val="ListParagraph"/>
+        <w:numPr>
+          <w:ilvl w:val="0"/>
+          <w:numId w:val="11"/>
+        </w:numPr>
+      </w:pPr>
+      <w:r>
+        <w:rPr>
+          <w:rFonts w:hint="cs"/>
+          <w:rtl/>
+        </w:rPr>
+        <w:t>ביצוע כניסה מאובטחת עבור מתן גישה לפרטים אישיים.</w:t>
+      </w:r>
+    </w:p>
+    <w:p>
+      <w:pPr>
+        <w:pStyle w:val="ListParagraph"/>
+        <w:numPr>
+          <w:ilvl w:val="0"/>
+          <w:numId w:val="11"/>
+        </w:numPr>
+      </w:pPr>
+      <w:r>
+        <w:rPr>
+          <w:rFonts w:hint="cs"/>
+          <w:rtl/>
+        </w:rPr>
+        <w:t>צפייה בהזמנה</w:t>
+      </w:r>
+      <w:r>
+        <w:rPr>
+          <w:rFonts w:hint="cs"/>
+          <w:rtl/>
+        </w:rPr>
+        <w:t xml:space="preserve"> (גישה מאובטחת)</w:t>
+      </w:r>
+      <w:r>
+        <w:rPr>
+          <w:rFonts w:hint="cs"/>
+          <w:rtl/>
+        </w:rPr>
+        <w:t>.</w:t>
+      </w:r>
+    </w:p>
+    <w:p>
+      <w:pPr>
+        <w:pStyle w:val="ListParagraph"/>
+        <w:numPr>
+          <w:ilvl w:val="0"/>
+          <w:numId w:val="11"/>
+        </w:numPr>
+      </w:pPr>
+      <w:r>
+        <w:rPr>
+          <w:rFonts w:hint="cs"/>
+          <w:rtl/>
+        </w:rPr>
+        <w:t>עדכון פרטי הזמנה</w:t>
+      </w:r>
+      <w:r>
+        <w:rPr>
+          <w:rFonts w:hint="cs"/>
+          <w:rtl/>
+        </w:rPr>
+        <w:t xml:space="preserve"> (גישה מאובטחת)</w:t>
+      </w:r>
+      <w:r>
+        <w:rPr>
+          <w:rFonts w:hint="cs"/>
+          <w:rtl/>
+        </w:rPr>
+        <w:t>.</w:t>
+      </w:r>
+    </w:p>
+    <w:p>
+      <w:pPr>
+        <w:pStyle w:val="ListParagraph"/>
+        <w:numPr>
+          <w:ilvl w:val="0"/>
+          <w:numId w:val="11"/>
+        </w:numPr>
+      </w:pPr>
+      <w:r>
+        <w:rPr>
+          <w:rFonts w:hint="cs"/>
+          <w:rtl/>
+        </w:rPr>
+        <w:t>ביטול הזמנה (גישה מאובטחת).</w:t>
+      </w:r>
+    </w:p>
+    <w:p>
+      <w:pPr>
+        <w:pStyle w:val="ListParagraph"/>
+        <w:numPr>
+          <w:ilvl w:val="0"/>
+          <w:numId w:val="11"/>
+        </w:numPr>
+      </w:pPr>
+      <w:r>
+        <w:rPr>
+          <w:rFonts w:hint="cs"/>
+          <w:rtl/>
+        </w:rPr>
+        <w:t>ביצוע צ'ק-אין מקוו</w:t>
+      </w:r>
+      <w:r>
+        <w:rPr>
+          <w:rFonts w:hint="cs"/>
+          <w:rtl/>
+        </w:rPr>
+        <w:t>ן גישה מאובטחת)</w:t>
+      </w:r>
+      <w:r>
+        <w:rPr>
+          <w:rFonts w:hint="cs"/>
+          <w:rtl/>
+        </w:rPr>
+        <w:t>.</w:t>
+      </w:r>
+    </w:p>
+    <w:p>
+      <w:pPr>
+        <w:pStyle w:val="ListParagraph"/>
+        <w:numPr>
+          <w:ilvl w:val="0"/>
+          <w:numId w:val="11"/>
+        </w:numPr>
+      </w:pPr>
+      <w:r>
+        <w:rPr>
+          <w:rFonts w:hint="cs"/>
+          <w:rtl/>
+        </w:rPr>
+        <w:t>שליחת אי-מיילים כתגובה לפעולות שעשו המשתמשים</w:t>
+      </w:r>
+      <w:r>
+        <w:rPr>
+          <w:rFonts w:hint="cs"/>
+          <w:rtl/>
+        </w:rPr>
+        <w:t xml:space="preserve"> בצורה אוטומטית</w:t>
+      </w:r>
+      <w:r>
+        <w:rPr>
+          <w:rFonts w:hint="cs"/>
+          <w:rtl/>
+        </w:rPr>
+        <w:t xml:space="preserve"> (הזמנת טיסה, צ'ק-אין, וכדומה).</w:t>
+      </w:r>
+    </w:p>
+    <w:p/>
+    <w:p>
+      <w:pPr>
+        <w:pStyle w:val="Heading1"/>
+        <w:rPr>
+          <w:rtl/>
+        </w:rPr>
+      </w:pPr>
+      <w:r>
+        <w:rPr>
+          <w:rFonts w:hint="cs"/>
+          <w:rtl/>
+        </w:rPr>
+        <w:t xml:space="preserve">10.2. </w:t>
+      </w:r>
+      <w:r>
+        <w:rPr>
+          <w:rFonts w:hint="cs"/>
+          <w:rtl/>
+        </w:rPr>
+        <w:t>מודולים</w:t>
+      </w:r>
+      <w:r>
+        <w:rPr>
+          <w:rFonts w:hint="cs"/>
+          <w:rtl/>
+        </w:rPr>
+        <w:t xml:space="preserve"> </w:t>
+      </w:r>
+      <w:r>
+        <w:rPr>
+          <w:rFonts w:hint="cs"/>
+          <w:rtl/>
+        </w:rPr>
+        <w:t>ב</w:t>
+      </w:r>
+      <w:r>
+        <w:rPr>
+          <w:rFonts w:hint="cs"/>
+          <w:rtl/>
+        </w:rPr>
+        <w:t>מערכת</w:t>
+      </w:r>
+    </w:p>
+    <w:p>
+      <w:pPr>
+        <w:rPr>
+          <w:rFonts w:hint="cs"/>
+          <w:rtl/>
+        </w:rPr>
+      </w:pPr>
+      <w:r>
+        <w:rPr>
+          <w:rFonts w:hint="cs"/>
+          <w:rtl/>
+        </w:rPr>
+        <w:t xml:space="preserve">המערכת מתחלקת למודולים לוגיים </w:t>
+      </w:r>
     </w:p>
     <w:sectPr>
       <w:headerReference w:type="default" r:id="rId19"/>
@@ -12486,16 +14012,16 @@
     </w:lvl>
   </w:abstractNum>
   <w:abstractNum w:abstractNumId="4" w15:restartNumberingAfterBreak="0">
-    <w:nsid w:val="30612DE6"/>
+    <w:nsid w:val="20173977"/>
     <w:multiLevelType w:val="hybridMultilevel"/>
-    <w:tmpl w:val="70783960"/>
+    <w:tmpl w:val="C5F24CAE"/>
     <w:lvl w:ilvl="0" w:tplc="04090001">
       <w:start w:val="1"/>
       <w:numFmt w:val="bullet"/>
       <w:lvlText w:val=""/>
       <w:lvlJc w:val="left"/>
       <w:pPr>
-        <w:ind w:left="720" w:hanging="360"/>
+        <w:ind w:left="360" w:hanging="360"/>
       </w:pPr>
       <w:rPr>
         <w:rFonts w:ascii="Symbol" w:hAnsi="Symbol" w:hint="default"/>
@@ -12507,7 +14033,7 @@
       <w:lvlText w:val="o"/>
       <w:lvlJc w:val="left"/>
       <w:pPr>
-        <w:ind w:left="1440" w:hanging="360"/>
+        <w:ind w:left="1080" w:hanging="360"/>
       </w:pPr>
       <w:rPr>
         <w:rFonts w:ascii="Courier New" w:hAnsi="Courier New" w:cs="Courier New" w:hint="default"/>
@@ -12519,7 +14045,7 @@
       <w:lvlText w:val=""/>
       <w:lvlJc w:val="left"/>
       <w:pPr>
-        <w:ind w:left="2160" w:hanging="360"/>
+        <w:ind w:left="1800" w:hanging="360"/>
       </w:pPr>
       <w:rPr>
         <w:rFonts w:ascii="Wingdings" w:hAnsi="Wingdings" w:hint="default"/>
@@ -12531,7 +14057,7 @@
       <w:lvlText w:val=""/>
       <w:lvlJc w:val="left"/>
       <w:pPr>
-        <w:ind w:left="2880" w:hanging="360"/>
+        <w:ind w:left="2520" w:hanging="360"/>
       </w:pPr>
       <w:rPr>
         <w:rFonts w:ascii="Symbol" w:hAnsi="Symbol" w:hint="default"/>
@@ -12543,7 +14069,7 @@
       <w:lvlText w:val="o"/>
       <w:lvlJc w:val="left"/>
       <w:pPr>
-        <w:ind w:left="3600" w:hanging="360"/>
+        <w:ind w:left="3240" w:hanging="360"/>
       </w:pPr>
       <w:rPr>
         <w:rFonts w:ascii="Courier New" w:hAnsi="Courier New" w:cs="Courier New" w:hint="default"/>
@@ -12555,7 +14081,7 @@
       <w:lvlText w:val=""/>
       <w:lvlJc w:val="left"/>
       <w:pPr>
-        <w:ind w:left="4320" w:hanging="360"/>
+        <w:ind w:left="3960" w:hanging="360"/>
       </w:pPr>
       <w:rPr>
         <w:rFonts w:ascii="Wingdings" w:hAnsi="Wingdings" w:hint="default"/>
@@ -12567,7 +14093,7 @@
       <w:lvlText w:val=""/>
       <w:lvlJc w:val="left"/>
       <w:pPr>
-        <w:ind w:left="5040" w:hanging="360"/>
+        <w:ind w:left="4680" w:hanging="360"/>
       </w:pPr>
       <w:rPr>
         <w:rFonts w:ascii="Symbol" w:hAnsi="Symbol" w:hint="default"/>
@@ -12579,7 +14105,7 @@
       <w:lvlText w:val="o"/>
       <w:lvlJc w:val="left"/>
       <w:pPr>
-        <w:ind w:left="5760" w:hanging="360"/>
+        <w:ind w:left="5400" w:hanging="360"/>
       </w:pPr>
       <w:rPr>
         <w:rFonts w:ascii="Courier New" w:hAnsi="Courier New" w:cs="Courier New" w:hint="default"/>
@@ -12591,7 +14117,7 @@
       <w:lvlText w:val=""/>
       <w:lvlJc w:val="left"/>
       <w:pPr>
-        <w:ind w:left="6480" w:hanging="360"/>
+        <w:ind w:left="6120" w:hanging="360"/>
       </w:pPr>
       <w:rPr>
         <w:rFonts w:ascii="Wingdings" w:hAnsi="Wingdings" w:hint="default"/>
@@ -12599,9 +14125,9 @@
     </w:lvl>
   </w:abstractNum>
   <w:abstractNum w:abstractNumId="5" w15:restartNumberingAfterBreak="0">
-    <w:nsid w:val="32E23DFA"/>
+    <w:nsid w:val="30612DE6"/>
     <w:multiLevelType w:val="hybridMultilevel"/>
-    <w:tmpl w:val="D5721040"/>
+    <w:tmpl w:val="70783960"/>
     <w:lvl w:ilvl="0" w:tplc="04090001">
       <w:start w:val="1"/>
       <w:numFmt w:val="bullet"/>
@@ -12712,95 +14238,9 @@
     </w:lvl>
   </w:abstractNum>
   <w:abstractNum w:abstractNumId="6" w15:restartNumberingAfterBreak="0">
-    <w:nsid w:val="3E341EF9"/>
+    <w:nsid w:val="32E23DFA"/>
     <w:multiLevelType w:val="hybridMultilevel"/>
-    <w:tmpl w:val="8B2C8144"/>
-    <w:lvl w:ilvl="0" w:tplc="0409000F">
-      <w:start w:val="1"/>
-      <w:numFmt w:val="decimal"/>
-      <w:lvlText w:val="%1."/>
-      <w:lvlJc w:val="left"/>
-      <w:pPr>
-        <w:ind w:left="720" w:hanging="360"/>
-      </w:pPr>
-    </w:lvl>
-    <w:lvl w:ilvl="1" w:tplc="04090019" w:tentative="1">
-      <w:start w:val="1"/>
-      <w:numFmt w:val="lowerLetter"/>
-      <w:lvlText w:val="%2."/>
-      <w:lvlJc w:val="left"/>
-      <w:pPr>
-        <w:ind w:left="1440" w:hanging="360"/>
-      </w:pPr>
-    </w:lvl>
-    <w:lvl w:ilvl="2" w:tplc="0409001B" w:tentative="1">
-      <w:start w:val="1"/>
-      <w:numFmt w:val="lowerRoman"/>
-      <w:lvlText w:val="%3."/>
-      <w:lvlJc w:val="right"/>
-      <w:pPr>
-        <w:ind w:left="2160" w:hanging="180"/>
-      </w:pPr>
-    </w:lvl>
-    <w:lvl w:ilvl="3" w:tplc="0409000F" w:tentative="1">
-      <w:start w:val="1"/>
-      <w:numFmt w:val="decimal"/>
-      <w:lvlText w:val="%4."/>
-      <w:lvlJc w:val="left"/>
-      <w:pPr>
-        <w:ind w:left="2880" w:hanging="360"/>
-      </w:pPr>
-    </w:lvl>
-    <w:lvl w:ilvl="4" w:tplc="04090019" w:tentative="1">
-      <w:start w:val="1"/>
-      <w:numFmt w:val="lowerLetter"/>
-      <w:lvlText w:val="%5."/>
-      <w:lvlJc w:val="left"/>
-      <w:pPr>
-        <w:ind w:left="3600" w:hanging="360"/>
-      </w:pPr>
-    </w:lvl>
-    <w:lvl w:ilvl="5" w:tplc="0409001B" w:tentative="1">
-      <w:start w:val="1"/>
-      <w:numFmt w:val="lowerRoman"/>
-      <w:lvlText w:val="%6."/>
-      <w:lvlJc w:val="right"/>
-      <w:pPr>
-        <w:ind w:left="4320" w:hanging="180"/>
-      </w:pPr>
-    </w:lvl>
-    <w:lvl w:ilvl="6" w:tplc="0409000F" w:tentative="1">
-      <w:start w:val="1"/>
-      <w:numFmt w:val="decimal"/>
-      <w:lvlText w:val="%7."/>
-      <w:lvlJc w:val="left"/>
-      <w:pPr>
-        <w:ind w:left="5040" w:hanging="360"/>
-      </w:pPr>
-    </w:lvl>
-    <w:lvl w:ilvl="7" w:tplc="04090019" w:tentative="1">
-      <w:start w:val="1"/>
-      <w:numFmt w:val="lowerLetter"/>
-      <w:lvlText w:val="%8."/>
-      <w:lvlJc w:val="left"/>
-      <w:pPr>
-        <w:ind w:left="5760" w:hanging="360"/>
-      </w:pPr>
-    </w:lvl>
-    <w:lvl w:ilvl="8" w:tplc="0409001B" w:tentative="1">
-      <w:start w:val="1"/>
-      <w:numFmt w:val="lowerRoman"/>
-      <w:lvlText w:val="%9."/>
-      <w:lvlJc w:val="right"/>
-      <w:pPr>
-        <w:ind w:left="6480" w:hanging="180"/>
-      </w:pPr>
-    </w:lvl>
-  </w:abstractNum>
-  <w:abstractNum w:abstractNumId="7" w15:restartNumberingAfterBreak="0">
-    <w:nsid w:val="433F09D0"/>
-    <w:multiLevelType w:val="hybridMultilevel"/>
-    <w:tmpl w:val="60C4C056"/>
+    <w:tmpl w:val="D5721040"/>
     <w:lvl w:ilvl="0" w:tplc="04090001">
       <w:start w:val="1"/>
       <w:numFmt w:val="bullet"/>
@@ -12910,7 +14350,432 @@
       </w:rPr>
     </w:lvl>
   </w:abstractNum>
+  <w:abstractNum w:abstractNumId="7" w15:restartNumberingAfterBreak="0">
+    <w:nsid w:val="3E341EF9"/>
+    <w:multiLevelType w:val="hybridMultilevel"/>
+    <w:tmpl w:val="8B2C8144"/>
+    <w:lvl w:ilvl="0" w:tplc="0409000F">
+      <w:start w:val="1"/>
+      <w:numFmt w:val="decimal"/>
+      <w:lvlText w:val="%1."/>
+      <w:lvlJc w:val="left"/>
+      <w:pPr>
+        <w:ind w:left="720" w:hanging="360"/>
+      </w:pPr>
+    </w:lvl>
+    <w:lvl w:ilvl="1" w:tplc="04090019" w:tentative="1">
+      <w:start w:val="1"/>
+      <w:numFmt w:val="lowerLetter"/>
+      <w:lvlText w:val="%2."/>
+      <w:lvlJc w:val="left"/>
+      <w:pPr>
+        <w:ind w:left="1440" w:hanging="360"/>
+      </w:pPr>
+    </w:lvl>
+    <w:lvl w:ilvl="2" w:tplc="0409001B" w:tentative="1">
+      <w:start w:val="1"/>
+      <w:numFmt w:val="lowerRoman"/>
+      <w:lvlText w:val="%3."/>
+      <w:lvlJc w:val="right"/>
+      <w:pPr>
+        <w:ind w:left="2160" w:hanging="180"/>
+      </w:pPr>
+    </w:lvl>
+    <w:lvl w:ilvl="3" w:tplc="0409000F" w:tentative="1">
+      <w:start w:val="1"/>
+      <w:numFmt w:val="decimal"/>
+      <w:lvlText w:val="%4."/>
+      <w:lvlJc w:val="left"/>
+      <w:pPr>
+        <w:ind w:left="2880" w:hanging="360"/>
+      </w:pPr>
+    </w:lvl>
+    <w:lvl w:ilvl="4" w:tplc="04090019" w:tentative="1">
+      <w:start w:val="1"/>
+      <w:numFmt w:val="lowerLetter"/>
+      <w:lvlText w:val="%5."/>
+      <w:lvlJc w:val="left"/>
+      <w:pPr>
+        <w:ind w:left="3600" w:hanging="360"/>
+      </w:pPr>
+    </w:lvl>
+    <w:lvl w:ilvl="5" w:tplc="0409001B" w:tentative="1">
+      <w:start w:val="1"/>
+      <w:numFmt w:val="lowerRoman"/>
+      <w:lvlText w:val="%6."/>
+      <w:lvlJc w:val="right"/>
+      <w:pPr>
+        <w:ind w:left="4320" w:hanging="180"/>
+      </w:pPr>
+    </w:lvl>
+    <w:lvl w:ilvl="6" w:tplc="0409000F" w:tentative="1">
+      <w:start w:val="1"/>
+      <w:numFmt w:val="decimal"/>
+      <w:lvlText w:val="%7."/>
+      <w:lvlJc w:val="left"/>
+      <w:pPr>
+        <w:ind w:left="5040" w:hanging="360"/>
+      </w:pPr>
+    </w:lvl>
+    <w:lvl w:ilvl="7" w:tplc="04090019" w:tentative="1">
+      <w:start w:val="1"/>
+      <w:numFmt w:val="lowerLetter"/>
+      <w:lvlText w:val="%8."/>
+      <w:lvlJc w:val="left"/>
+      <w:pPr>
+        <w:ind w:left="5760" w:hanging="360"/>
+      </w:pPr>
+    </w:lvl>
+    <w:lvl w:ilvl="8" w:tplc="0409001B" w:tentative="1">
+      <w:start w:val="1"/>
+      <w:numFmt w:val="lowerRoman"/>
+      <w:lvlText w:val="%9."/>
+      <w:lvlJc w:val="right"/>
+      <w:pPr>
+        <w:ind w:left="6480" w:hanging="180"/>
+      </w:pPr>
+    </w:lvl>
+  </w:abstractNum>
   <w:abstractNum w:abstractNumId="8" w15:restartNumberingAfterBreak="0">
+    <w:nsid w:val="433F09D0"/>
+    <w:multiLevelType w:val="hybridMultilevel"/>
+    <w:tmpl w:val="60C4C056"/>
+    <w:lvl w:ilvl="0" w:tplc="04090001">
+      <w:start w:val="1"/>
+      <w:numFmt w:val="bullet"/>
+      <w:lvlText w:val=""/>
+      <w:lvlJc w:val="left"/>
+      <w:pPr>
+        <w:ind w:left="720" w:hanging="360"/>
+      </w:pPr>
+      <w:rPr>
+        <w:rFonts w:ascii="Symbol" w:hAnsi="Symbol" w:hint="default"/>
+      </w:rPr>
+    </w:lvl>
+    <w:lvl w:ilvl="1" w:tplc="04090003" w:tentative="1">
+      <w:start w:val="1"/>
+      <w:numFmt w:val="bullet"/>
+      <w:lvlText w:val="o"/>
+      <w:lvlJc w:val="left"/>
+      <w:pPr>
+        <w:ind w:left="1440" w:hanging="360"/>
+      </w:pPr>
+      <w:rPr>
+        <w:rFonts w:ascii="Courier New" w:hAnsi="Courier New" w:cs="Courier New" w:hint="default"/>
+      </w:rPr>
+    </w:lvl>
+    <w:lvl w:ilvl="2" w:tplc="04090005" w:tentative="1">
+      <w:start w:val="1"/>
+      <w:numFmt w:val="bullet"/>
+      <w:lvlText w:val=""/>
+      <w:lvlJc w:val="left"/>
+      <w:pPr>
+        <w:ind w:left="2160" w:hanging="360"/>
+      </w:pPr>
+      <w:rPr>
+        <w:rFonts w:ascii="Wingdings" w:hAnsi="Wingdings" w:hint="default"/>
+      </w:rPr>
+    </w:lvl>
+    <w:lvl w:ilvl="3" w:tplc="04090001" w:tentative="1">
+      <w:start w:val="1"/>
+      <w:numFmt w:val="bullet"/>
+      <w:lvlText w:val=""/>
+      <w:lvlJc w:val="left"/>
+      <w:pPr>
+        <w:ind w:left="2880" w:hanging="360"/>
+      </w:pPr>
+      <w:rPr>
+        <w:rFonts w:ascii="Symbol" w:hAnsi="Symbol" w:hint="default"/>
+      </w:rPr>
+    </w:lvl>
+    <w:lvl w:ilvl="4" w:tplc="04090003" w:tentative="1">
+      <w:start w:val="1"/>
+      <w:numFmt w:val="bullet"/>
+      <w:lvlText w:val="o"/>
+      <w:lvlJc w:val="left"/>
+      <w:pPr>
+        <w:ind w:left="3600" w:hanging="360"/>
+      </w:pPr>
+      <w:rPr>
+        <w:rFonts w:ascii="Courier New" w:hAnsi="Courier New" w:cs="Courier New" w:hint="default"/>
+      </w:rPr>
+    </w:lvl>
+    <w:lvl w:ilvl="5" w:tplc="04090005" w:tentative="1">
+      <w:start w:val="1"/>
+      <w:numFmt w:val="bullet"/>
+      <w:lvlText w:val=""/>
+      <w:lvlJc w:val="left"/>
+      <w:pPr>
+        <w:ind w:left="4320" w:hanging="360"/>
+      </w:pPr>
+      <w:rPr>
+        <w:rFonts w:ascii="Wingdings" w:hAnsi="Wingdings" w:hint="default"/>
+      </w:rPr>
+    </w:lvl>
+    <w:lvl w:ilvl="6" w:tplc="04090001" w:tentative="1">
+      <w:start w:val="1"/>
+      <w:numFmt w:val="bullet"/>
+      <w:lvlText w:val=""/>
+      <w:lvlJc w:val="left"/>
+      <w:pPr>
+        <w:ind w:left="5040" w:hanging="360"/>
+      </w:pPr>
+      <w:rPr>
+        <w:rFonts w:ascii="Symbol" w:hAnsi="Symbol" w:hint="default"/>
+      </w:rPr>
+    </w:lvl>
+    <w:lvl w:ilvl="7" w:tplc="04090003" w:tentative="1">
+      <w:start w:val="1"/>
+      <w:numFmt w:val="bullet"/>
+      <w:lvlText w:val="o"/>
+      <w:lvlJc w:val="left"/>
+      <w:pPr>
+        <w:ind w:left="5760" w:hanging="360"/>
+      </w:pPr>
+      <w:rPr>
+        <w:rFonts w:ascii="Courier New" w:hAnsi="Courier New" w:cs="Courier New" w:hint="default"/>
+      </w:rPr>
+    </w:lvl>
+    <w:lvl w:ilvl="8" w:tplc="04090005" w:tentative="1">
+      <w:start w:val="1"/>
+      <w:numFmt w:val="bullet"/>
+      <w:lvlText w:val=""/>
+      <w:lvlJc w:val="left"/>
+      <w:pPr>
+        <w:ind w:left="6480" w:hanging="360"/>
+      </w:pPr>
+      <w:rPr>
+        <w:rFonts w:ascii="Wingdings" w:hAnsi="Wingdings" w:hint="default"/>
+      </w:rPr>
+    </w:lvl>
+  </w:abstractNum>
+  <w:abstractNum w:abstractNumId="9" w15:restartNumberingAfterBreak="0">
+    <w:nsid w:val="4542348B"/>
+    <w:multiLevelType w:val="hybridMultilevel"/>
+    <w:tmpl w:val="D32616B4"/>
+    <w:lvl w:ilvl="0" w:tplc="04090001">
+      <w:start w:val="1"/>
+      <w:numFmt w:val="bullet"/>
+      <w:lvlText w:val=""/>
+      <w:lvlJc w:val="left"/>
+      <w:pPr>
+        <w:ind w:left="360" w:hanging="360"/>
+      </w:pPr>
+      <w:rPr>
+        <w:rFonts w:ascii="Symbol" w:hAnsi="Symbol" w:hint="default"/>
+      </w:rPr>
+    </w:lvl>
+    <w:lvl w:ilvl="1" w:tplc="04090003" w:tentative="1">
+      <w:start w:val="1"/>
+      <w:numFmt w:val="bullet"/>
+      <w:lvlText w:val="o"/>
+      <w:lvlJc w:val="left"/>
+      <w:pPr>
+        <w:ind w:left="1080" w:hanging="360"/>
+      </w:pPr>
+      <w:rPr>
+        <w:rFonts w:ascii="Courier New" w:hAnsi="Courier New" w:cs="Courier New" w:hint="default"/>
+      </w:rPr>
+    </w:lvl>
+    <w:lvl w:ilvl="2" w:tplc="04090005" w:tentative="1">
+      <w:start w:val="1"/>
+      <w:numFmt w:val="bullet"/>
+      <w:lvlText w:val=""/>
+      <w:lvlJc w:val="left"/>
+      <w:pPr>
+        <w:ind w:left="1800" w:hanging="360"/>
+      </w:pPr>
+      <w:rPr>
+        <w:rFonts w:ascii="Wingdings" w:hAnsi="Wingdings" w:hint="default"/>
+      </w:rPr>
+    </w:lvl>
+    <w:lvl w:ilvl="3" w:tplc="04090001" w:tentative="1">
+      <w:start w:val="1"/>
+      <w:numFmt w:val="bullet"/>
+      <w:lvlText w:val=""/>
+      <w:lvlJc w:val="left"/>
+      <w:pPr>
+        <w:ind w:left="2520" w:hanging="360"/>
+      </w:pPr>
+      <w:rPr>
+        <w:rFonts w:ascii="Symbol" w:hAnsi="Symbol" w:hint="default"/>
+      </w:rPr>
+    </w:lvl>
+    <w:lvl w:ilvl="4" w:tplc="04090003" w:tentative="1">
+      <w:start w:val="1"/>
+      <w:numFmt w:val="bullet"/>
+      <w:lvlText w:val="o"/>
+      <w:lvlJc w:val="left"/>
+      <w:pPr>
+        <w:ind w:left="3240" w:hanging="360"/>
+      </w:pPr>
+      <w:rPr>
+        <w:rFonts w:ascii="Courier New" w:hAnsi="Courier New" w:cs="Courier New" w:hint="default"/>
+      </w:rPr>
+    </w:lvl>
+    <w:lvl w:ilvl="5" w:tplc="04090005" w:tentative="1">
+      <w:start w:val="1"/>
+      <w:numFmt w:val="bullet"/>
+      <w:lvlText w:val=""/>
+      <w:lvlJc w:val="left"/>
+      <w:pPr>
+        <w:ind w:left="3960" w:hanging="360"/>
+      </w:pPr>
+      <w:rPr>
+        <w:rFonts w:ascii="Wingdings" w:hAnsi="Wingdings" w:hint="default"/>
+      </w:rPr>
+    </w:lvl>
+    <w:lvl w:ilvl="6" w:tplc="04090001" w:tentative="1">
+      <w:start w:val="1"/>
+      <w:numFmt w:val="bullet"/>
+      <w:lvlText w:val=""/>
+      <w:lvlJc w:val="left"/>
+      <w:pPr>
+        <w:ind w:left="4680" w:hanging="360"/>
+      </w:pPr>
+      <w:rPr>
+        <w:rFonts w:ascii="Symbol" w:hAnsi="Symbol" w:hint="default"/>
+      </w:rPr>
+    </w:lvl>
+    <w:lvl w:ilvl="7" w:tplc="04090003" w:tentative="1">
+      <w:start w:val="1"/>
+      <w:numFmt w:val="bullet"/>
+      <w:lvlText w:val="o"/>
+      <w:lvlJc w:val="left"/>
+      <w:pPr>
+        <w:ind w:left="5400" w:hanging="360"/>
+      </w:pPr>
+      <w:rPr>
+        <w:rFonts w:ascii="Courier New" w:hAnsi="Courier New" w:cs="Courier New" w:hint="default"/>
+      </w:rPr>
+    </w:lvl>
+    <w:lvl w:ilvl="8" w:tplc="04090005" w:tentative="1">
+      <w:start w:val="1"/>
+      <w:numFmt w:val="bullet"/>
+      <w:lvlText w:val=""/>
+      <w:lvlJc w:val="left"/>
+      <w:pPr>
+        <w:ind w:left="6120" w:hanging="360"/>
+      </w:pPr>
+      <w:rPr>
+        <w:rFonts w:ascii="Wingdings" w:hAnsi="Wingdings" w:hint="default"/>
+      </w:rPr>
+    </w:lvl>
+  </w:abstractNum>
+  <w:abstractNum w:abstractNumId="10" w15:restartNumberingAfterBreak="0">
+    <w:nsid w:val="47931E4E"/>
+    <w:multiLevelType w:val="hybridMultilevel"/>
+    <w:tmpl w:val="7D98C34C"/>
+    <w:lvl w:ilvl="0" w:tplc="04090001">
+      <w:start w:val="1"/>
+      <w:numFmt w:val="bullet"/>
+      <w:lvlText w:val=""/>
+      <w:lvlJc w:val="left"/>
+      <w:pPr>
+        <w:ind w:left="720" w:hanging="360"/>
+      </w:pPr>
+      <w:rPr>
+        <w:rFonts w:ascii="Symbol" w:hAnsi="Symbol" w:hint="default"/>
+      </w:rPr>
+    </w:lvl>
+    <w:lvl w:ilvl="1" w:tplc="04090003" w:tentative="1">
+      <w:start w:val="1"/>
+      <w:numFmt w:val="bullet"/>
+      <w:lvlText w:val="o"/>
+      <w:lvlJc w:val="left"/>
+      <w:pPr>
+        <w:ind w:left="1440" w:hanging="360"/>
+      </w:pPr>
+      <w:rPr>
+        <w:rFonts w:ascii="Courier New" w:hAnsi="Courier New" w:cs="Courier New" w:hint="default"/>
+      </w:rPr>
+    </w:lvl>
+    <w:lvl w:ilvl="2" w:tplc="04090005" w:tentative="1">
+      <w:start w:val="1"/>
+      <w:numFmt w:val="bullet"/>
+      <w:lvlText w:val=""/>
+      <w:lvlJc w:val="left"/>
+      <w:pPr>
+        <w:ind w:left="2160" w:hanging="360"/>
+      </w:pPr>
+      <w:rPr>
+        <w:rFonts w:ascii="Wingdings" w:hAnsi="Wingdings" w:hint="default"/>
+      </w:rPr>
+    </w:lvl>
+    <w:lvl w:ilvl="3" w:tplc="04090001" w:tentative="1">
+      <w:start w:val="1"/>
+      <w:numFmt w:val="bullet"/>
+      <w:lvlText w:val=""/>
+      <w:lvlJc w:val="left"/>
+      <w:pPr>
+        <w:ind w:left="2880" w:hanging="360"/>
+      </w:pPr>
+      <w:rPr>
+        <w:rFonts w:ascii="Symbol" w:hAnsi="Symbol" w:hint="default"/>
+      </w:rPr>
+    </w:lvl>
+    <w:lvl w:ilvl="4" w:tplc="04090003" w:tentative="1">
+      <w:start w:val="1"/>
+      <w:numFmt w:val="bullet"/>
+      <w:lvlText w:val="o"/>
+      <w:lvlJc w:val="left"/>
+      <w:pPr>
+        <w:ind w:left="3600" w:hanging="360"/>
+      </w:pPr>
+      <w:rPr>
+        <w:rFonts w:ascii="Courier New" w:hAnsi="Courier New" w:cs="Courier New" w:hint="default"/>
+      </w:rPr>
+    </w:lvl>
+    <w:lvl w:ilvl="5" w:tplc="04090005" w:tentative="1">
+      <w:start w:val="1"/>
+      <w:numFmt w:val="bullet"/>
+      <w:lvlText w:val=""/>
+      <w:lvlJc w:val="left"/>
+      <w:pPr>
+        <w:ind w:left="4320" w:hanging="360"/>
+      </w:pPr>
+      <w:rPr>
+        <w:rFonts w:ascii="Wingdings" w:hAnsi="Wingdings" w:hint="default"/>
+      </w:rPr>
+    </w:lvl>
+    <w:lvl w:ilvl="6" w:tplc="04090001" w:tentative="1">
+      <w:start w:val="1"/>
+      <w:numFmt w:val="bullet"/>
+      <w:lvlText w:val=""/>
+      <w:lvlJc w:val="left"/>
+      <w:pPr>
+        <w:ind w:left="5040" w:hanging="360"/>
+      </w:pPr>
+      <w:rPr>
+        <w:rFonts w:ascii="Symbol" w:hAnsi="Symbol" w:hint="default"/>
+      </w:rPr>
+    </w:lvl>
+    <w:lvl w:ilvl="7" w:tplc="04090003" w:tentative="1">
+      <w:start w:val="1"/>
+      <w:numFmt w:val="bullet"/>
+      <w:lvlText w:val="o"/>
+      <w:lvlJc w:val="left"/>
+      <w:pPr>
+        <w:ind w:left="5760" w:hanging="360"/>
+      </w:pPr>
+      <w:rPr>
+        <w:rFonts w:ascii="Courier New" w:hAnsi="Courier New" w:cs="Courier New" w:hint="default"/>
+      </w:rPr>
+    </w:lvl>
+    <w:lvl w:ilvl="8" w:tplc="04090005" w:tentative="1">
+      <w:start w:val="1"/>
+      <w:numFmt w:val="bullet"/>
+      <w:lvlText w:val=""/>
+      <w:lvlJc w:val="left"/>
+      <w:pPr>
+        <w:ind w:left="6480" w:hanging="360"/>
+      </w:pPr>
+      <w:rPr>
+        <w:rFonts w:ascii="Wingdings" w:hAnsi="Wingdings" w:hint="default"/>
+      </w:rPr>
+    </w:lvl>
+  </w:abstractNum>
+  <w:abstractNum w:abstractNumId="11" w15:restartNumberingAfterBreak="0">
     <w:nsid w:val="48FF17C4"/>
     <w:multiLevelType w:val="hybridMultilevel"/>
     <w:tmpl w:val="176E1526"/>
@@ -12996,7 +14861,7 @@
       </w:pPr>
     </w:lvl>
   </w:abstractNum>
-  <w:abstractNum w:abstractNumId="9" w15:restartNumberingAfterBreak="0">
+  <w:abstractNum w:abstractNumId="12" w15:restartNumberingAfterBreak="0">
     <w:nsid w:val="4B9735D8"/>
     <w:multiLevelType w:val="hybridMultilevel"/>
     <w:tmpl w:val="FA38E8B8"/>
@@ -13109,10 +14974,10 @@
       </w:rPr>
     </w:lvl>
   </w:abstractNum>
-  <w:abstractNum w:abstractNumId="10" w15:restartNumberingAfterBreak="0">
-    <w:nsid w:val="65830DFD"/>
+  <w:abstractNum w:abstractNumId="13" w15:restartNumberingAfterBreak="0">
+    <w:nsid w:val="5EFA69DF"/>
     <w:multiLevelType w:val="hybridMultilevel"/>
-    <w:tmpl w:val="ACCEF45A"/>
+    <w:tmpl w:val="B820202A"/>
     <w:lvl w:ilvl="0" w:tplc="04090001">
       <w:start w:val="1"/>
       <w:numFmt w:val="bullet"/>
@@ -13222,7 +15087,233 @@
       </w:rPr>
     </w:lvl>
   </w:abstractNum>
-  <w:abstractNum w:abstractNumId="11" w15:restartNumberingAfterBreak="0">
+  <w:abstractNum w:abstractNumId="14" w15:restartNumberingAfterBreak="0">
+    <w:nsid w:val="65830DFD"/>
+    <w:multiLevelType w:val="hybridMultilevel"/>
+    <w:tmpl w:val="ACCEF45A"/>
+    <w:lvl w:ilvl="0" w:tplc="04090001">
+      <w:start w:val="1"/>
+      <w:numFmt w:val="bullet"/>
+      <w:lvlText w:val=""/>
+      <w:lvlJc w:val="left"/>
+      <w:pPr>
+        <w:ind w:left="720" w:hanging="360"/>
+      </w:pPr>
+      <w:rPr>
+        <w:rFonts w:ascii="Symbol" w:hAnsi="Symbol" w:hint="default"/>
+      </w:rPr>
+    </w:lvl>
+    <w:lvl w:ilvl="1" w:tplc="04090003" w:tentative="1">
+      <w:start w:val="1"/>
+      <w:numFmt w:val="bullet"/>
+      <w:lvlText w:val="o"/>
+      <w:lvlJc w:val="left"/>
+      <w:pPr>
+        <w:ind w:left="1440" w:hanging="360"/>
+      </w:pPr>
+      <w:rPr>
+        <w:rFonts w:ascii="Courier New" w:hAnsi="Courier New" w:cs="Courier New" w:hint="default"/>
+      </w:rPr>
+    </w:lvl>
+    <w:lvl w:ilvl="2" w:tplc="04090005" w:tentative="1">
+      <w:start w:val="1"/>
+      <w:numFmt w:val="bullet"/>
+      <w:lvlText w:val=""/>
+      <w:lvlJc w:val="left"/>
+      <w:pPr>
+        <w:ind w:left="2160" w:hanging="360"/>
+      </w:pPr>
+      <w:rPr>
+        <w:rFonts w:ascii="Wingdings" w:hAnsi="Wingdings" w:hint="default"/>
+      </w:rPr>
+    </w:lvl>
+    <w:lvl w:ilvl="3" w:tplc="04090001" w:tentative="1">
+      <w:start w:val="1"/>
+      <w:numFmt w:val="bullet"/>
+      <w:lvlText w:val=""/>
+      <w:lvlJc w:val="left"/>
+      <w:pPr>
+        <w:ind w:left="2880" w:hanging="360"/>
+      </w:pPr>
+      <w:rPr>
+        <w:rFonts w:ascii="Symbol" w:hAnsi="Symbol" w:hint="default"/>
+      </w:rPr>
+    </w:lvl>
+    <w:lvl w:ilvl="4" w:tplc="04090003" w:tentative="1">
+      <w:start w:val="1"/>
+      <w:numFmt w:val="bullet"/>
+      <w:lvlText w:val="o"/>
+      <w:lvlJc w:val="left"/>
+      <w:pPr>
+        <w:ind w:left="3600" w:hanging="360"/>
+      </w:pPr>
+      <w:rPr>
+        <w:rFonts w:ascii="Courier New" w:hAnsi="Courier New" w:cs="Courier New" w:hint="default"/>
+      </w:rPr>
+    </w:lvl>
+    <w:lvl w:ilvl="5" w:tplc="04090005" w:tentative="1">
+      <w:start w:val="1"/>
+      <w:numFmt w:val="bullet"/>
+      <w:lvlText w:val=""/>
+      <w:lvlJc w:val="left"/>
+      <w:pPr>
+        <w:ind w:left="4320" w:hanging="360"/>
+      </w:pPr>
+      <w:rPr>
+        <w:rFonts w:ascii="Wingdings" w:hAnsi="Wingdings" w:hint="default"/>
+      </w:rPr>
+    </w:lvl>
+    <w:lvl w:ilvl="6" w:tplc="04090001" w:tentative="1">
+      <w:start w:val="1"/>
+      <w:numFmt w:val="bullet"/>
+      <w:lvlText w:val=""/>
+      <w:lvlJc w:val="left"/>
+      <w:pPr>
+        <w:ind w:left="5040" w:hanging="360"/>
+      </w:pPr>
+      <w:rPr>
+        <w:rFonts w:ascii="Symbol" w:hAnsi="Symbol" w:hint="default"/>
+      </w:rPr>
+    </w:lvl>
+    <w:lvl w:ilvl="7" w:tplc="04090003" w:tentative="1">
+      <w:start w:val="1"/>
+      <w:numFmt w:val="bullet"/>
+      <w:lvlText w:val="o"/>
+      <w:lvlJc w:val="left"/>
+      <w:pPr>
+        <w:ind w:left="5760" w:hanging="360"/>
+      </w:pPr>
+      <w:rPr>
+        <w:rFonts w:ascii="Courier New" w:hAnsi="Courier New" w:cs="Courier New" w:hint="default"/>
+      </w:rPr>
+    </w:lvl>
+    <w:lvl w:ilvl="8" w:tplc="04090005" w:tentative="1">
+      <w:start w:val="1"/>
+      <w:numFmt w:val="bullet"/>
+      <w:lvlText w:val=""/>
+      <w:lvlJc w:val="left"/>
+      <w:pPr>
+        <w:ind w:left="6480" w:hanging="360"/>
+      </w:pPr>
+      <w:rPr>
+        <w:rFonts w:ascii="Wingdings" w:hAnsi="Wingdings" w:hint="default"/>
+      </w:rPr>
+    </w:lvl>
+  </w:abstractNum>
+  <w:abstractNum w:abstractNumId="15" w15:restartNumberingAfterBreak="0">
+    <w:nsid w:val="67FC7065"/>
+    <w:multiLevelType w:val="hybridMultilevel"/>
+    <w:tmpl w:val="42B0EC88"/>
+    <w:lvl w:ilvl="0" w:tplc="04090001">
+      <w:start w:val="1"/>
+      <w:numFmt w:val="bullet"/>
+      <w:lvlText w:val=""/>
+      <w:lvlJc w:val="left"/>
+      <w:pPr>
+        <w:ind w:left="720" w:hanging="360"/>
+      </w:pPr>
+      <w:rPr>
+        <w:rFonts w:ascii="Symbol" w:hAnsi="Symbol" w:hint="default"/>
+      </w:rPr>
+    </w:lvl>
+    <w:lvl w:ilvl="1" w:tplc="04090003" w:tentative="1">
+      <w:start w:val="1"/>
+      <w:numFmt w:val="bullet"/>
+      <w:lvlText w:val="o"/>
+      <w:lvlJc w:val="left"/>
+      <w:pPr>
+        <w:ind w:left="1440" w:hanging="360"/>
+      </w:pPr>
+      <w:rPr>
+        <w:rFonts w:ascii="Courier New" w:hAnsi="Courier New" w:cs="Courier New" w:hint="default"/>
+      </w:rPr>
+    </w:lvl>
+    <w:lvl w:ilvl="2" w:tplc="04090005" w:tentative="1">
+      <w:start w:val="1"/>
+      <w:numFmt w:val="bullet"/>
+      <w:lvlText w:val=""/>
+      <w:lvlJc w:val="left"/>
+      <w:pPr>
+        <w:ind w:left="2160" w:hanging="360"/>
+      </w:pPr>
+      <w:rPr>
+        <w:rFonts w:ascii="Wingdings" w:hAnsi="Wingdings" w:hint="default"/>
+      </w:rPr>
+    </w:lvl>
+    <w:lvl w:ilvl="3" w:tplc="04090001" w:tentative="1">
+      <w:start w:val="1"/>
+      <w:numFmt w:val="bullet"/>
+      <w:lvlText w:val=""/>
+      <w:lvlJc w:val="left"/>
+      <w:pPr>
+        <w:ind w:left="2880" w:hanging="360"/>
+      </w:pPr>
+      <w:rPr>
+        <w:rFonts w:ascii="Symbol" w:hAnsi="Symbol" w:hint="default"/>
+      </w:rPr>
+    </w:lvl>
+    <w:lvl w:ilvl="4" w:tplc="04090003" w:tentative="1">
+      <w:start w:val="1"/>
+      <w:numFmt w:val="bullet"/>
+      <w:lvlText w:val="o"/>
+      <w:lvlJc w:val="left"/>
+      <w:pPr>
+        <w:ind w:left="3600" w:hanging="360"/>
+      </w:pPr>
+      <w:rPr>
+        <w:rFonts w:ascii="Courier New" w:hAnsi="Courier New" w:cs="Courier New" w:hint="default"/>
+      </w:rPr>
+    </w:lvl>
+    <w:lvl w:ilvl="5" w:tplc="04090005" w:tentative="1">
+      <w:start w:val="1"/>
+      <w:numFmt w:val="bullet"/>
+      <w:lvlText w:val=""/>
+      <w:lvlJc w:val="left"/>
+      <w:pPr>
+        <w:ind w:left="4320" w:hanging="360"/>
+      </w:pPr>
+      <w:rPr>
+        <w:rFonts w:ascii="Wingdings" w:hAnsi="Wingdings" w:hint="default"/>
+      </w:rPr>
+    </w:lvl>
+    <w:lvl w:ilvl="6" w:tplc="04090001" w:tentative="1">
+      <w:start w:val="1"/>
+      <w:numFmt w:val="bullet"/>
+      <w:lvlText w:val=""/>
+      <w:lvlJc w:val="left"/>
+      <w:pPr>
+        <w:ind w:left="5040" w:hanging="360"/>
+      </w:pPr>
+      <w:rPr>
+        <w:rFonts w:ascii="Symbol" w:hAnsi="Symbol" w:hint="default"/>
+      </w:rPr>
+    </w:lvl>
+    <w:lvl w:ilvl="7" w:tplc="04090003" w:tentative="1">
+      <w:start w:val="1"/>
+      <w:numFmt w:val="bullet"/>
+      <w:lvlText w:val="o"/>
+      <w:lvlJc w:val="left"/>
+      <w:pPr>
+        <w:ind w:left="5760" w:hanging="360"/>
+      </w:pPr>
+      <w:rPr>
+        <w:rFonts w:ascii="Courier New" w:hAnsi="Courier New" w:cs="Courier New" w:hint="default"/>
+      </w:rPr>
+    </w:lvl>
+    <w:lvl w:ilvl="8" w:tplc="04090005" w:tentative="1">
+      <w:start w:val="1"/>
+      <w:numFmt w:val="bullet"/>
+      <w:lvlText w:val=""/>
+      <w:lvlJc w:val="left"/>
+      <w:pPr>
+        <w:ind w:left="6480" w:hanging="360"/>
+      </w:pPr>
+      <w:rPr>
+        <w:rFonts w:ascii="Wingdings" w:hAnsi="Wingdings" w:hint="default"/>
+      </w:rPr>
+    </w:lvl>
+  </w:abstractNum>
+  <w:abstractNum w:abstractNumId="16" w15:restartNumberingAfterBreak="0">
     <w:nsid w:val="6A186E22"/>
     <w:multiLevelType w:val="hybridMultilevel"/>
     <w:tmpl w:val="AAE6D8BA"/>
@@ -13308,7 +15399,7 @@
       </w:pPr>
     </w:lvl>
   </w:abstractNum>
-  <w:abstractNum w:abstractNumId="12" w15:restartNumberingAfterBreak="0">
+  <w:abstractNum w:abstractNumId="17" w15:restartNumberingAfterBreak="0">
     <w:nsid w:val="7A5603AD"/>
     <w:multiLevelType w:val="hybridMultilevel"/>
     <w:tmpl w:val="4E60114C"/>
@@ -13398,10 +15489,10 @@
     </w:lvl>
   </w:abstractNum>
   <w:num w:numId="1" w16cid:durableId="1916435587">
-    <w:abstractNumId w:val="9"/>
+    <w:abstractNumId w:val="12"/>
   </w:num>
   <w:num w:numId="2" w16cid:durableId="2126919632">
-    <w:abstractNumId w:val="12"/>
+    <w:abstractNumId w:val="17"/>
   </w:num>
   <w:num w:numId="3" w16cid:durableId="1964967094">
     <w:abstractNumId w:val="0"/>
@@ -13410,31 +15501,46 @@
     <w:abstractNumId w:val="3"/>
   </w:num>
   <w:num w:numId="5" w16cid:durableId="619185948">
-    <w:abstractNumId w:val="11"/>
+    <w:abstractNumId w:val="16"/>
   </w:num>
   <w:num w:numId="6" w16cid:durableId="348676299">
     <w:abstractNumId w:val="2"/>
   </w:num>
   <w:num w:numId="7" w16cid:durableId="488864323">
-    <w:abstractNumId w:val="5"/>
+    <w:abstractNumId w:val="6"/>
   </w:num>
   <w:num w:numId="8" w16cid:durableId="1905796763">
-    <w:abstractNumId w:val="6"/>
+    <w:abstractNumId w:val="7"/>
   </w:num>
   <w:num w:numId="9" w16cid:durableId="677004422">
     <w:abstractNumId w:val="1"/>
   </w:num>
   <w:num w:numId="10" w16cid:durableId="649332507">
-    <w:abstractNumId w:val="7"/>
+    <w:abstractNumId w:val="8"/>
   </w:num>
   <w:num w:numId="11" w16cid:durableId="727723056">
+    <w:abstractNumId w:val="14"/>
+  </w:num>
+  <w:num w:numId="12" w16cid:durableId="2037659252">
+    <w:abstractNumId w:val="11"/>
+  </w:num>
+  <w:num w:numId="13" w16cid:durableId="271979798">
+    <w:abstractNumId w:val="5"/>
+  </w:num>
+  <w:num w:numId="14" w16cid:durableId="1053654579">
     <w:abstractNumId w:val="10"/>
   </w:num>
-  <w:num w:numId="12" w16cid:durableId="2037659252">
-    <w:abstractNumId w:val="8"/>
+  <w:num w:numId="15" w16cid:durableId="510218465">
+    <w:abstractNumId w:val="4"/>
   </w:num>
-  <w:num w:numId="13" w16cid:durableId="271979798">
-    <w:abstractNumId w:val="4"/>
+  <w:num w:numId="16" w16cid:durableId="193007257">
+    <w:abstractNumId w:val="9"/>
+  </w:num>
+  <w:num w:numId="17" w16cid:durableId="754666853">
+    <w:abstractNumId w:val="15"/>
+  </w:num>
+  <w:num w:numId="18" w16cid:durableId="923956701">
+    <w:abstractNumId w:val="13"/>
   </w:num>
 </w:numbering>
 </file>
@@ -13917,7 +16023,6 @@
   <w:style w:type="character" w:default="1" w:styleId="DefaultParagraphFont">
     <w:name w:val="Default Paragraph Font"/>
     <w:uiPriority w:val="1"/>
-    <w:semiHidden/>
     <w:unhideWhenUsed/>
   </w:style>
   <w:style w:type="table" w:default="1" w:styleId="TableNormal">

</xml_diff>